<commit_message>
Đưa code vào trong file project và cập nhật file báo cáo
</commit_message>
<xml_diff>
--- a/BaoCaoTuan1.docx
+++ b/BaoCaoTuan1.docx
@@ -27,6 +27,14 @@
           <w:rFonts w:ascii="Roboto" w:hAnsi="Roboto" w:cs="Roboto"/>
           <w:sz w:val="28"/>
           <w:szCs w:val="28"/>
+        </w:rPr>
+      </w:r>
+      <w:r>
+        <w:rPr>
+          <w:rFonts w:ascii="Roboto" w:hAnsi="Roboto" w:eastAsia="Roboto" w:cs="Roboto"/>
+          <w:sz w:val="28"/>
+          <w:szCs w:val="28"/>
+          <w:highlight w:val="none"/>
         </w:rPr>
       </w:r>
     </w:p>
@@ -59,24 +67,6 @@
           <w:highlight w:val="none"/>
         </w:rPr>
       </w:r>
-    </w:p>
-    <w:p>
-      <w:pPr>
-        <w:pStyle w:val="664"/>
-        <w:numPr>
-          <w:ilvl w:val="0"/>
-          <w:numId w:val="1"/>
-        </w:numPr>
-        <w:pBdr/>
-        <w:spacing/>
-        <w:ind/>
-        <w:rPr>
-          <w:rFonts w:ascii="Roboto" w:hAnsi="Roboto" w:eastAsia="Roboto" w:cs="Roboto"/>
-          <w:sz w:val="28"/>
-          <w:szCs w:val="28"/>
-          <w:highlight w:val="none"/>
-        </w:rPr>
-      </w:pPr>
       <w:r>
         <w:rPr>
           <w:rFonts w:ascii="Roboto" w:hAnsi="Roboto" w:eastAsia="Roboto" w:cs="Roboto"/>
@@ -84,7 +74,33 @@
           <w:szCs w:val="28"/>
           <w:highlight w:val="none"/>
         </w:rPr>
-        <w:t xml:space="preserve">Đã đăng ký dataset name là </w:t>
+      </w:r>
+    </w:p>
+    <w:p>
+      <w:pPr>
+        <w:pStyle w:val="889"/>
+        <w:numPr>
+          <w:ilvl w:val="0"/>
+          <w:numId w:val="1"/>
+        </w:numPr>
+        <w:pBdr/>
+        <w:spacing/>
+        <w:ind/>
+        <w:rPr>
+          <w:rFonts w:ascii="Roboto" w:hAnsi="Roboto" w:eastAsia="Roboto" w:cs="Roboto"/>
+          <w:sz w:val="28"/>
+          <w:szCs w:val="28"/>
+          <w:highlight w:val="none"/>
+        </w:rPr>
+      </w:pPr>
+      <w:r>
+        <w:rPr>
+          <w:rFonts w:ascii="Roboto" w:hAnsi="Roboto" w:eastAsia="Roboto" w:cs="Roboto"/>
+          <w:sz w:val="28"/>
+          <w:szCs w:val="28"/>
+          <w:highlight w:val="none"/>
+        </w:rPr>
+        <w:t xml:space="preserve">Chọn tên đề tài, chọn công nghệ</w:t>
       </w:r>
       <w:r>
         <w:rPr>
@@ -97,7 +113,7 @@
     </w:p>
     <w:p>
       <w:pPr>
-        <w:pStyle w:val="664"/>
+        <w:pStyle w:val="889"/>
         <w:numPr>
           <w:ilvl w:val="0"/>
           <w:numId w:val="1"/>
@@ -119,7 +135,15 @@
           <w:szCs w:val="28"/>
           <w:highlight w:val="none"/>
         </w:rPr>
-        <w:t xml:space="preserve">Làm sạch dữ liệu và lưu lại file csv</w:t>
+        <w:t xml:space="preserve">Chuẩn bị kiến thức cơ bản về công nghệ</w:t>
+      </w:r>
+      <w:r>
+        <w:rPr>
+          <w:rFonts w:ascii="Roboto" w:hAnsi="Roboto" w:eastAsia="Roboto" w:cs="Roboto"/>
+          <w:sz w:val="28"/>
+          <w:szCs w:val="28"/>
+          <w:highlight w:val="none"/>
+        </w:rPr>
       </w:r>
       <w:r>
         <w:rPr>
@@ -159,23 +183,6 @@
           <w:highlight w:val="none"/>
         </w:rPr>
       </w:r>
-    </w:p>
-    <w:p>
-      <w:pPr>
-        <w:pStyle w:val="664"/>
-        <w:numPr>
-          <w:ilvl w:val="0"/>
-          <w:numId w:val="2"/>
-        </w:numPr>
-        <w:pBdr/>
-        <w:spacing/>
-        <w:ind/>
-        <w:rPr>
-          <w:rFonts w:ascii="Roboto" w:hAnsi="Roboto" w:cs="Roboto"/>
-          <w:sz w:val="28"/>
-          <w:szCs w:val="28"/>
-        </w:rPr>
-      </w:pPr>
       <w:r>
         <w:rPr>
           <w:rFonts w:ascii="Roboto" w:hAnsi="Roboto" w:eastAsia="Roboto" w:cs="Roboto"/>
@@ -183,7 +190,226 @@
           <w:szCs w:val="28"/>
           <w:highlight w:val="none"/>
         </w:rPr>
-        <w:t xml:space="preserve">Viết code để đọc được file csv và đưa vào hệ thống dạng cấu trúc dữ liệu là AVL</w:t>
+      </w:r>
+    </w:p>
+    <w:p>
+      <w:pPr>
+        <w:pStyle w:val="889"/>
+        <w:numPr>
+          <w:ilvl w:val="0"/>
+          <w:numId w:val="2"/>
+        </w:numPr>
+        <w:pBdr/>
+        <w:spacing/>
+        <w:ind/>
+        <w:rPr>
+          <w:rFonts w:ascii="Roboto" w:hAnsi="Roboto" w:cs="Roboto"/>
+          <w:sz w:val="28"/>
+          <w:szCs w:val="28"/>
+        </w:rPr>
+      </w:pPr>
+      <w:r>
+        <w:rPr>
+          <w:rFonts w:ascii="Roboto" w:hAnsi="Roboto" w:eastAsia="Roboto" w:cs="Roboto"/>
+          <w:sz w:val="28"/>
+          <w:szCs w:val="28"/>
+          <w:highlight w:val="none"/>
+        </w:rPr>
+        <w:t xml:space="preserve">Học được cách dùng git.</w:t>
+      </w:r>
+      <w:r>
+        <w:rPr>
+          <w:rFonts w:ascii="Roboto" w:hAnsi="Roboto" w:cs="Roboto"/>
+          <w:sz w:val="28"/>
+          <w:szCs w:val="28"/>
+        </w:rPr>
+      </w:r>
+    </w:p>
+    <w:p>
+      <w:pPr>
+        <w:pStyle w:val="889"/>
+        <w:numPr>
+          <w:ilvl w:val="0"/>
+          <w:numId w:val="2"/>
+        </w:numPr>
+        <w:pBdr/>
+        <w:spacing/>
+        <w:ind/>
+        <w:rPr>
+          <w:rFonts w:ascii="Roboto" w:hAnsi="Roboto" w:cs="Roboto"/>
+          <w:sz w:val="28"/>
+          <w:szCs w:val="28"/>
+        </w:rPr>
+      </w:pPr>
+      <w:r>
+        <w:rPr>
+          <w:rFonts w:ascii="Roboto" w:hAnsi="Roboto" w:eastAsia="Roboto" w:cs="Roboto"/>
+          <w:sz w:val="28"/>
+          <w:szCs w:val="28"/>
+          <w:highlight w:val="none"/>
+        </w:rPr>
+        <w:t xml:space="preserve">Tạo repo trên Github</w:t>
+      </w:r>
+      <w:r>
+        <w:rPr>
+          <w:rFonts w:ascii="Roboto" w:hAnsi="Roboto" w:eastAsia="Roboto" w:cs="Roboto"/>
+          <w:sz w:val="28"/>
+          <w:szCs w:val="28"/>
+          <w:highlight w:val="none"/>
+        </w:rPr>
+      </w:r>
+    </w:p>
+    <w:p>
+      <w:pPr>
+        <w:pBdr/>
+        <w:spacing/>
+        <w:ind/>
+        <w:rPr>
+          <w:rFonts w:ascii="Roboto" w:hAnsi="Roboto" w:eastAsia="Roboto" w:cs="Roboto"/>
+          <w:sz w:val="28"/>
+          <w:szCs w:val="28"/>
+          <w:highlight w:val="none"/>
+        </w:rPr>
+      </w:pPr>
+      <w:r>
+        <w:rPr>
+          <w:rFonts w:ascii="Roboto" w:hAnsi="Roboto" w:eastAsia="Roboto" w:cs="Roboto"/>
+          <w:sz w:val="28"/>
+          <w:szCs w:val="28"/>
+          <w:highlight w:val="none"/>
+        </w:rPr>
+        <w:t xml:space="preserve">TUẦN 3:</w:t>
+      </w:r>
+      <w:r>
+        <w:rPr>
+          <w:rFonts w:ascii="Roboto" w:hAnsi="Roboto" w:eastAsia="Roboto" w:cs="Roboto"/>
+          <w:sz w:val="28"/>
+          <w:szCs w:val="28"/>
+          <w:highlight w:val="none"/>
+        </w:rPr>
+      </w:r>
+      <w:r>
+        <w:rPr>
+          <w:rFonts w:ascii="Roboto" w:hAnsi="Roboto" w:eastAsia="Roboto" w:cs="Roboto"/>
+          <w:sz w:val="28"/>
+          <w:szCs w:val="28"/>
+          <w:highlight w:val="none"/>
+        </w:rPr>
+      </w:r>
+    </w:p>
+    <w:p>
+      <w:pPr>
+        <w:pStyle w:val="889"/>
+        <w:numPr>
+          <w:ilvl w:val="0"/>
+          <w:numId w:val="3"/>
+        </w:numPr>
+        <w:pBdr/>
+        <w:spacing/>
+        <w:ind/>
+        <w:rPr>
+          <w:rFonts w:ascii="Roboto" w:hAnsi="Roboto" w:eastAsia="Roboto" w:cs="Roboto"/>
+          <w:sz w:val="28"/>
+          <w:szCs w:val="28"/>
+          <w:highlight w:val="none"/>
+        </w:rPr>
+      </w:pPr>
+      <w:r>
+        <w:rPr>
+          <w:rFonts w:ascii="Roboto" w:hAnsi="Roboto" w:eastAsia="Roboto" w:cs="Roboto"/>
+          <w:sz w:val="28"/>
+          <w:szCs w:val="28"/>
+          <w:highlight w:val="none"/>
+        </w:rPr>
+        <w:t xml:space="preserve">Học kiến thức cơ bản về Vuejs và tailwindcss</w:t>
+      </w:r>
+      <w:r>
+        <w:rPr>
+          <w:rFonts w:ascii="Roboto" w:hAnsi="Roboto" w:cs="Roboto"/>
+          <w:sz w:val="28"/>
+          <w:szCs w:val="28"/>
+        </w:rPr>
+      </w:r>
+      <w:r>
+        <w:rPr>
+          <w:rFonts w:ascii="Roboto" w:hAnsi="Roboto" w:eastAsia="Roboto" w:cs="Roboto"/>
+          <w:sz w:val="28"/>
+          <w:szCs w:val="28"/>
+          <w:highlight w:val="none"/>
+        </w:rPr>
+      </w:r>
+      <w:r>
+        <w:rPr>
+          <w:rFonts w:ascii="Roboto" w:hAnsi="Roboto" w:eastAsia="Roboto" w:cs="Roboto"/>
+          <w:sz w:val="28"/>
+          <w:szCs w:val="28"/>
+          <w:highlight w:val="none"/>
+        </w:rPr>
+      </w:r>
+      <w:r>
+        <w:rPr>
+          <w:rFonts w:ascii="Roboto" w:hAnsi="Roboto" w:eastAsia="Roboto" w:cs="Roboto"/>
+          <w:sz w:val="28"/>
+          <w:szCs w:val="28"/>
+          <w:highlight w:val="none"/>
+        </w:rPr>
+      </w:r>
+    </w:p>
+    <w:p>
+      <w:pPr>
+        <w:pBdr/>
+        <w:spacing/>
+        <w:ind w:firstLine="0" w:left="0"/>
+        <w:rPr>
+          <w:rFonts w:ascii="Roboto" w:hAnsi="Roboto" w:eastAsia="Roboto" w:cs="Roboto"/>
+          <w:sz w:val="28"/>
+          <w:szCs w:val="28"/>
+          <w:highlight w:val="none"/>
+        </w:rPr>
+      </w:pPr>
+      <w:r>
+        <w:rPr>
+          <w:rFonts w:ascii="Roboto" w:hAnsi="Roboto" w:eastAsia="Roboto" w:cs="Roboto"/>
+          <w:sz w:val="28"/>
+          <w:szCs w:val="28"/>
+          <w:highlight w:val="none"/>
+        </w:rPr>
+        <w:t xml:space="preserve">TUẦN 4:</w:t>
+      </w:r>
+      <w:r>
+        <w:rPr>
+          <w:rFonts w:ascii="Roboto" w:hAnsi="Roboto" w:eastAsia="Roboto" w:cs="Roboto"/>
+          <w:sz w:val="28"/>
+          <w:szCs w:val="28"/>
+          <w:highlight w:val="none"/>
+        </w:rPr>
+      </w:r>
+    </w:p>
+    <w:p>
+      <w:pPr>
+        <w:pStyle w:val="889"/>
+        <w:numPr>
+          <w:ilvl w:val="0"/>
+          <w:numId w:val="4"/>
+        </w:numPr>
+        <w:pBdr/>
+        <w:spacing/>
+        <w:ind/>
+        <w:rPr>
+          <w:rFonts w:ascii="Roboto" w:hAnsi="Roboto" w:eastAsia="Roboto" w:cs="Roboto"/>
+          <w:sz w:val="28"/>
+          <w:szCs w:val="28"/>
+          <w:highlight w:val="none"/>
+        </w:rPr>
+      </w:pPr>
+      <w:r>
+        <w:rPr>
+          <w:rFonts w:ascii="Roboto" w:hAnsi="Roboto" w:eastAsia="Roboto" w:cs="Roboto"/>
+          <w:sz w:val="28"/>
+          <w:szCs w:val="28"/>
+          <w:highlight w:val="none"/>
+        </w:rPr>
+        <w:t xml:space="preserve">Học và tìm hiểu thêm về Node. Thêm phần admin.</w:t>
       </w:r>
       <w:r>
         <w:rPr>
@@ -216,7 +442,6 @@
         <w:ind/>
         <w:rPr/>
       </w:pPr>
-      <w:r/>
       <w:r>
         <w:separator/>
       </w:r>
@@ -231,7 +456,6 @@
         <w:ind/>
         <w:rPr/>
       </w:pPr>
-      <w:r/>
       <w:r>
         <w:continuationSeparator/>
       </w:r>
@@ -251,7 +475,6 @@
         <w:ind/>
         <w:rPr/>
       </w:pPr>
-      <w:r/>
       <w:r>
         <w:separator/>
       </w:r>
@@ -266,7 +489,6 @@
         <w:ind/>
         <w:rPr/>
       </w:pPr>
-      <w:r/>
       <w:r>
         <w:continuationSeparator/>
       </w:r>
@@ -570,11 +792,309 @@
       <w:suff w:val="tab"/>
     </w:lvl>
   </w:abstractNum>
+  <w:abstractNum w:abstractNumId="2">
+    <w:lvl w:ilvl="0">
+      <w:isLgl w:val="false"/>
+      <w:lvlJc w:val="left"/>
+      <w:lvlText w:val="–"/>
+      <w:numFmt w:val="bullet"/>
+      <w:pPr>
+        <w:pBdr/>
+        <w:spacing/>
+        <w:ind w:hanging="360" w:left="709"/>
+      </w:pPr>
+      <w:rPr>
+        <w:rFonts w:hint="default" w:ascii="Arial" w:hAnsi="Arial" w:eastAsia="Arial" w:cs="Arial"/>
+      </w:rPr>
+      <w:start w:val="1"/>
+      <w:suff w:val="tab"/>
+    </w:lvl>
+    <w:lvl w:ilvl="1">
+      <w:isLgl w:val="false"/>
+      <w:lvlJc w:val="left"/>
+      <w:lvlText w:val="o"/>
+      <w:numFmt w:val="bullet"/>
+      <w:pPr>
+        <w:pBdr/>
+        <w:spacing/>
+        <w:ind w:hanging="360" w:left="1429"/>
+      </w:pPr>
+      <w:rPr>
+        <w:rFonts w:hint="default" w:ascii="Courier New" w:hAnsi="Courier New" w:eastAsia="Courier New" w:cs="Courier New"/>
+      </w:rPr>
+      <w:start w:val="1"/>
+      <w:suff w:val="tab"/>
+    </w:lvl>
+    <w:lvl w:ilvl="2">
+      <w:isLgl w:val="false"/>
+      <w:lvlJc w:val="left"/>
+      <w:lvlText w:val="§"/>
+      <w:numFmt w:val="bullet"/>
+      <w:pPr>
+        <w:pBdr/>
+        <w:spacing/>
+        <w:ind w:hanging="360" w:left="2149"/>
+      </w:pPr>
+      <w:rPr>
+        <w:rFonts w:hint="default" w:ascii="Wingdings" w:hAnsi="Wingdings" w:eastAsia="Wingdings" w:cs="Wingdings"/>
+      </w:rPr>
+      <w:start w:val="1"/>
+      <w:suff w:val="tab"/>
+    </w:lvl>
+    <w:lvl w:ilvl="3">
+      <w:isLgl w:val="false"/>
+      <w:lvlJc w:val="left"/>
+      <w:lvlText w:val="·"/>
+      <w:numFmt w:val="bullet"/>
+      <w:pPr>
+        <w:pBdr/>
+        <w:spacing/>
+        <w:ind w:hanging="360" w:left="2869"/>
+      </w:pPr>
+      <w:rPr>
+        <w:rFonts w:hint="default" w:ascii="Symbol" w:hAnsi="Symbol" w:eastAsia="Symbol" w:cs="Symbol"/>
+      </w:rPr>
+      <w:start w:val="1"/>
+      <w:suff w:val="tab"/>
+    </w:lvl>
+    <w:lvl w:ilvl="4">
+      <w:isLgl w:val="false"/>
+      <w:lvlJc w:val="left"/>
+      <w:lvlText w:val="o"/>
+      <w:numFmt w:val="bullet"/>
+      <w:pPr>
+        <w:pBdr/>
+        <w:spacing/>
+        <w:ind w:hanging="360" w:left="3589"/>
+      </w:pPr>
+      <w:rPr>
+        <w:rFonts w:hint="default" w:ascii="Courier New" w:hAnsi="Courier New" w:eastAsia="Courier New" w:cs="Courier New"/>
+      </w:rPr>
+      <w:start w:val="1"/>
+      <w:suff w:val="tab"/>
+    </w:lvl>
+    <w:lvl w:ilvl="5">
+      <w:isLgl w:val="false"/>
+      <w:lvlJc w:val="left"/>
+      <w:lvlText w:val="§"/>
+      <w:numFmt w:val="bullet"/>
+      <w:pPr>
+        <w:pBdr/>
+        <w:spacing/>
+        <w:ind w:hanging="360" w:left="4309"/>
+      </w:pPr>
+      <w:rPr>
+        <w:rFonts w:hint="default" w:ascii="Wingdings" w:hAnsi="Wingdings" w:eastAsia="Wingdings" w:cs="Wingdings"/>
+      </w:rPr>
+      <w:start w:val="1"/>
+      <w:suff w:val="tab"/>
+    </w:lvl>
+    <w:lvl w:ilvl="6">
+      <w:isLgl w:val="false"/>
+      <w:lvlJc w:val="left"/>
+      <w:lvlText w:val="·"/>
+      <w:numFmt w:val="bullet"/>
+      <w:pPr>
+        <w:pBdr/>
+        <w:spacing/>
+        <w:ind w:hanging="360" w:left="5029"/>
+      </w:pPr>
+      <w:rPr>
+        <w:rFonts w:hint="default" w:ascii="Symbol" w:hAnsi="Symbol" w:eastAsia="Symbol" w:cs="Symbol"/>
+      </w:rPr>
+      <w:start w:val="1"/>
+      <w:suff w:val="tab"/>
+    </w:lvl>
+    <w:lvl w:ilvl="7">
+      <w:isLgl w:val="false"/>
+      <w:lvlJc w:val="left"/>
+      <w:lvlText w:val="o"/>
+      <w:numFmt w:val="bullet"/>
+      <w:pPr>
+        <w:pBdr/>
+        <w:spacing/>
+        <w:ind w:hanging="360" w:left="5749"/>
+      </w:pPr>
+      <w:rPr>
+        <w:rFonts w:hint="default" w:ascii="Courier New" w:hAnsi="Courier New" w:eastAsia="Courier New" w:cs="Courier New"/>
+      </w:rPr>
+      <w:start w:val="1"/>
+      <w:suff w:val="tab"/>
+    </w:lvl>
+    <w:lvl w:ilvl="8">
+      <w:isLgl w:val="false"/>
+      <w:lvlJc w:val="left"/>
+      <w:lvlText w:val="§"/>
+      <w:numFmt w:val="bullet"/>
+      <w:pPr>
+        <w:pBdr/>
+        <w:spacing/>
+        <w:ind w:hanging="360" w:left="6469"/>
+      </w:pPr>
+      <w:rPr>
+        <w:rFonts w:hint="default" w:ascii="Wingdings" w:hAnsi="Wingdings" w:eastAsia="Wingdings" w:cs="Wingdings"/>
+      </w:rPr>
+      <w:start w:val="1"/>
+      <w:suff w:val="tab"/>
+    </w:lvl>
+  </w:abstractNum>
+  <w:abstractNum w:abstractNumId="3">
+    <w:lvl w:ilvl="0">
+      <w:isLgl w:val="false"/>
+      <w:lvlJc w:val="left"/>
+      <w:lvlText w:val="–"/>
+      <w:numFmt w:val="bullet"/>
+      <w:pPr>
+        <w:pBdr/>
+        <w:spacing/>
+        <w:ind w:hanging="360" w:left="709"/>
+      </w:pPr>
+      <w:rPr>
+        <w:rFonts w:hint="default" w:ascii="Arial" w:hAnsi="Arial" w:eastAsia="Arial" w:cs="Arial"/>
+      </w:rPr>
+      <w:start w:val="1"/>
+      <w:suff w:val="tab"/>
+    </w:lvl>
+    <w:lvl w:ilvl="1">
+      <w:isLgl w:val="false"/>
+      <w:lvlJc w:val="left"/>
+      <w:lvlText w:val="o"/>
+      <w:numFmt w:val="bullet"/>
+      <w:pPr>
+        <w:pBdr/>
+        <w:spacing/>
+        <w:ind w:hanging="360" w:left="1429"/>
+      </w:pPr>
+      <w:rPr>
+        <w:rFonts w:hint="default" w:ascii="Courier New" w:hAnsi="Courier New" w:eastAsia="Courier New" w:cs="Courier New"/>
+      </w:rPr>
+      <w:start w:val="1"/>
+      <w:suff w:val="tab"/>
+    </w:lvl>
+    <w:lvl w:ilvl="2">
+      <w:isLgl w:val="false"/>
+      <w:lvlJc w:val="left"/>
+      <w:lvlText w:val="§"/>
+      <w:numFmt w:val="bullet"/>
+      <w:pPr>
+        <w:pBdr/>
+        <w:spacing/>
+        <w:ind w:hanging="360" w:left="2149"/>
+      </w:pPr>
+      <w:rPr>
+        <w:rFonts w:hint="default" w:ascii="Wingdings" w:hAnsi="Wingdings" w:eastAsia="Wingdings" w:cs="Wingdings"/>
+      </w:rPr>
+      <w:start w:val="1"/>
+      <w:suff w:val="tab"/>
+    </w:lvl>
+    <w:lvl w:ilvl="3">
+      <w:isLgl w:val="false"/>
+      <w:lvlJc w:val="left"/>
+      <w:lvlText w:val="·"/>
+      <w:numFmt w:val="bullet"/>
+      <w:pPr>
+        <w:pBdr/>
+        <w:spacing/>
+        <w:ind w:hanging="360" w:left="2869"/>
+      </w:pPr>
+      <w:rPr>
+        <w:rFonts w:hint="default" w:ascii="Symbol" w:hAnsi="Symbol" w:eastAsia="Symbol" w:cs="Symbol"/>
+      </w:rPr>
+      <w:start w:val="1"/>
+      <w:suff w:val="tab"/>
+    </w:lvl>
+    <w:lvl w:ilvl="4">
+      <w:isLgl w:val="false"/>
+      <w:lvlJc w:val="left"/>
+      <w:lvlText w:val="o"/>
+      <w:numFmt w:val="bullet"/>
+      <w:pPr>
+        <w:pBdr/>
+        <w:spacing/>
+        <w:ind w:hanging="360" w:left="3589"/>
+      </w:pPr>
+      <w:rPr>
+        <w:rFonts w:hint="default" w:ascii="Courier New" w:hAnsi="Courier New" w:eastAsia="Courier New" w:cs="Courier New"/>
+      </w:rPr>
+      <w:start w:val="1"/>
+      <w:suff w:val="tab"/>
+    </w:lvl>
+    <w:lvl w:ilvl="5">
+      <w:isLgl w:val="false"/>
+      <w:lvlJc w:val="left"/>
+      <w:lvlText w:val="§"/>
+      <w:numFmt w:val="bullet"/>
+      <w:pPr>
+        <w:pBdr/>
+        <w:spacing/>
+        <w:ind w:hanging="360" w:left="4309"/>
+      </w:pPr>
+      <w:rPr>
+        <w:rFonts w:hint="default" w:ascii="Wingdings" w:hAnsi="Wingdings" w:eastAsia="Wingdings" w:cs="Wingdings"/>
+      </w:rPr>
+      <w:start w:val="1"/>
+      <w:suff w:val="tab"/>
+    </w:lvl>
+    <w:lvl w:ilvl="6">
+      <w:isLgl w:val="false"/>
+      <w:lvlJc w:val="left"/>
+      <w:lvlText w:val="·"/>
+      <w:numFmt w:val="bullet"/>
+      <w:pPr>
+        <w:pBdr/>
+        <w:spacing/>
+        <w:ind w:hanging="360" w:left="5029"/>
+      </w:pPr>
+      <w:rPr>
+        <w:rFonts w:hint="default" w:ascii="Symbol" w:hAnsi="Symbol" w:eastAsia="Symbol" w:cs="Symbol"/>
+      </w:rPr>
+      <w:start w:val="1"/>
+      <w:suff w:val="tab"/>
+    </w:lvl>
+    <w:lvl w:ilvl="7">
+      <w:isLgl w:val="false"/>
+      <w:lvlJc w:val="left"/>
+      <w:lvlText w:val="o"/>
+      <w:numFmt w:val="bullet"/>
+      <w:pPr>
+        <w:pBdr/>
+        <w:spacing/>
+        <w:ind w:hanging="360" w:left="5749"/>
+      </w:pPr>
+      <w:rPr>
+        <w:rFonts w:hint="default" w:ascii="Courier New" w:hAnsi="Courier New" w:eastAsia="Courier New" w:cs="Courier New"/>
+      </w:rPr>
+      <w:start w:val="1"/>
+      <w:suff w:val="tab"/>
+    </w:lvl>
+    <w:lvl w:ilvl="8">
+      <w:isLgl w:val="false"/>
+      <w:lvlJc w:val="left"/>
+      <w:lvlText w:val="§"/>
+      <w:numFmt w:val="bullet"/>
+      <w:pPr>
+        <w:pBdr/>
+        <w:spacing/>
+        <w:ind w:hanging="360" w:left="6469"/>
+      </w:pPr>
+      <w:rPr>
+        <w:rFonts w:hint="default" w:ascii="Wingdings" w:hAnsi="Wingdings" w:eastAsia="Wingdings" w:cs="Wingdings"/>
+      </w:rPr>
+      <w:start w:val="1"/>
+      <w:suff w:val="tab"/>
+    </w:lvl>
+  </w:abstractNum>
   <w:num w:numId="1">
     <w:abstractNumId w:val="0"/>
   </w:num>
   <w:num w:numId="2">
     <w:abstractNumId w:val="1"/>
+  </w:num>
+  <w:num w:numId="3">
+    <w:abstractNumId w:val="2"/>
+  </w:num>
+  <w:num w:numId="4">
+    <w:abstractNumId w:val="3"/>
   </w:num>
 </w:numbering>
 </file>
@@ -737,9 +1257,9 @@
     <w:lsdException w:name="Bibliography" w:uiPriority="37"/>
     <w:lsdException w:name="TOC Heading" w:uiPriority="39" w:qFormat="1"/>
   </w:latentStyles>
-  <w:style w:type="table" w:styleId="11">
+  <w:style w:type="table" w:styleId="701">
     <w:name w:val="Table Grid"/>
-    <w:basedOn w:val="661"/>
+    <w:basedOn w:val="886"/>
     <w:uiPriority w:val="59"/>
     <w:pPr>
       <w:pBdr/>
@@ -936,9 +1456,9 @@
       </w:tcPr>
     </w:tblStylePr>
   </w:style>
-  <w:style w:type="table" w:styleId="12">
+  <w:style w:type="table" w:styleId="702">
     <w:name w:val="Table Grid Light"/>
-    <w:basedOn w:val="661"/>
+    <w:basedOn w:val="886"/>
     <w:uiPriority w:val="59"/>
     <w:pPr>
       <w:pBdr/>
@@ -1135,9 +1655,9 @@
       </w:tcPr>
     </w:tblStylePr>
   </w:style>
-  <w:style w:type="table" w:styleId="13">
+  <w:style w:type="table" w:styleId="703">
     <w:name w:val="Plain Table 1"/>
-    <w:basedOn w:val="661"/>
+    <w:basedOn w:val="886"/>
     <w:uiPriority w:val="59"/>
     <w:pPr>
       <w:pBdr/>
@@ -1360,9 +1880,9 @@
       </w:tcPr>
     </w:tblStylePr>
   </w:style>
-  <w:style w:type="table" w:styleId="14">
+  <w:style w:type="table" w:styleId="704">
     <w:name w:val="Plain Table 2"/>
-    <w:basedOn w:val="661"/>
+    <w:basedOn w:val="886"/>
     <w:uiPriority w:val="59"/>
     <w:pPr>
       <w:pBdr/>
@@ -1593,9 +2113,9 @@
       </w:tcPr>
     </w:tblStylePr>
   </w:style>
-  <w:style w:type="table" w:styleId="15">
+  <w:style w:type="table" w:styleId="705">
     <w:name w:val="Plain Table 3"/>
-    <w:basedOn w:val="661"/>
+    <w:basedOn w:val="886"/>
     <w:uiPriority w:val="99"/>
     <w:pPr>
       <w:pBdr/>
@@ -1823,9 +2343,9 @@
       </w:tcPr>
     </w:tblStylePr>
   </w:style>
-  <w:style w:type="table" w:styleId="16">
+  <w:style w:type="table" w:styleId="706">
     <w:name w:val="Plain Table 4"/>
-    <w:basedOn w:val="661"/>
+    <w:basedOn w:val="886"/>
     <w:uiPriority w:val="99"/>
     <w:pPr>
       <w:pBdr/>
@@ -2039,9 +2559,9 @@
       </w:tcPr>
     </w:tblStylePr>
   </w:style>
-  <w:style w:type="table" w:styleId="17">
+  <w:style w:type="table" w:styleId="707">
     <w:name w:val="Plain Table 5"/>
-    <w:basedOn w:val="661"/>
+    <w:basedOn w:val="886"/>
     <w:uiPriority w:val="99"/>
     <w:pPr>
       <w:pBdr/>
@@ -2272,9 +2792,9 @@
       </w:tcPr>
     </w:tblStylePr>
   </w:style>
-  <w:style w:type="table" w:styleId="18">
+  <w:style w:type="table" w:styleId="708">
     <w:name w:val="Grid Table 1 Light"/>
-    <w:basedOn w:val="661"/>
+    <w:basedOn w:val="886"/>
     <w:uiPriority w:val="99"/>
     <w:pPr>
       <w:pBdr/>
@@ -2495,9 +3015,9 @@
       </w:tcPr>
     </w:tblStylePr>
   </w:style>
-  <w:style w:type="table" w:styleId="19">
+  <w:style w:type="table" w:styleId="709">
     <w:name w:val="Grid Table 1 Light - Accent 1"/>
-    <w:basedOn w:val="661"/>
+    <w:basedOn w:val="886"/>
     <w:uiPriority w:val="99"/>
     <w:pPr>
       <w:pBdr/>
@@ -2718,9 +3238,9 @@
       </w:tcPr>
     </w:tblStylePr>
   </w:style>
-  <w:style w:type="table" w:styleId="20">
+  <w:style w:type="table" w:styleId="710">
     <w:name w:val="Grid Table 1 Light - Accent 2"/>
-    <w:basedOn w:val="661"/>
+    <w:basedOn w:val="886"/>
     <w:uiPriority w:val="99"/>
     <w:pPr>
       <w:pBdr/>
@@ -2941,9 +3461,9 @@
       </w:tcPr>
     </w:tblStylePr>
   </w:style>
-  <w:style w:type="table" w:styleId="21">
+  <w:style w:type="table" w:styleId="711">
     <w:name w:val="Grid Table 1 Light - Accent 3"/>
-    <w:basedOn w:val="661"/>
+    <w:basedOn w:val="886"/>
     <w:uiPriority w:val="99"/>
     <w:pPr>
       <w:pBdr/>
@@ -3164,9 +3684,9 @@
       </w:tcPr>
     </w:tblStylePr>
   </w:style>
-  <w:style w:type="table" w:styleId="22">
+  <w:style w:type="table" w:styleId="712">
     <w:name w:val="Grid Table 1 Light - Accent 4"/>
-    <w:basedOn w:val="661"/>
+    <w:basedOn w:val="886"/>
     <w:uiPriority w:val="99"/>
     <w:pPr>
       <w:pBdr/>
@@ -3387,9 +3907,9 @@
       </w:tcPr>
     </w:tblStylePr>
   </w:style>
-  <w:style w:type="table" w:styleId="23">
+  <w:style w:type="table" w:styleId="713">
     <w:name w:val="Grid Table 1 Light - Accent 5"/>
-    <w:basedOn w:val="661"/>
+    <w:basedOn w:val="886"/>
     <w:uiPriority w:val="99"/>
     <w:pPr>
       <w:pBdr/>
@@ -3610,9 +4130,9 @@
       </w:tcPr>
     </w:tblStylePr>
   </w:style>
-  <w:style w:type="table" w:styleId="24">
+  <w:style w:type="table" w:styleId="714">
     <w:name w:val="Grid Table 1 Light - Accent 6"/>
-    <w:basedOn w:val="661"/>
+    <w:basedOn w:val="886"/>
     <w:uiPriority w:val="99"/>
     <w:pPr>
       <w:pBdr/>
@@ -3833,9 +4353,9 @@
       </w:tcPr>
     </w:tblStylePr>
   </w:style>
-  <w:style w:type="table" w:styleId="25">
+  <w:style w:type="table" w:styleId="715">
     <w:name w:val="Grid Table 2"/>
-    <w:basedOn w:val="661"/>
+    <w:basedOn w:val="886"/>
     <w:uiPriority w:val="99"/>
     <w:pPr>
       <w:pBdr/>
@@ -4065,9 +4585,9 @@
       </w:tcPr>
     </w:tblStylePr>
   </w:style>
-  <w:style w:type="table" w:styleId="26">
+  <w:style w:type="table" w:styleId="716">
     <w:name w:val="Grid Table 2 - Accent 1"/>
-    <w:basedOn w:val="661"/>
+    <w:basedOn w:val="886"/>
     <w:uiPriority w:val="99"/>
     <w:pPr>
       <w:pBdr/>
@@ -4297,9 +4817,9 @@
       </w:tcPr>
     </w:tblStylePr>
   </w:style>
-  <w:style w:type="table" w:styleId="27">
+  <w:style w:type="table" w:styleId="717">
     <w:name w:val="Grid Table 2 - Accent 2"/>
-    <w:basedOn w:val="661"/>
+    <w:basedOn w:val="886"/>
     <w:uiPriority w:val="99"/>
     <w:pPr>
       <w:pBdr/>
@@ -4529,9 +5049,9 @@
       </w:tcPr>
     </w:tblStylePr>
   </w:style>
-  <w:style w:type="table" w:styleId="28">
+  <w:style w:type="table" w:styleId="718">
     <w:name w:val="Grid Table 2 - Accent 3"/>
-    <w:basedOn w:val="661"/>
+    <w:basedOn w:val="886"/>
     <w:uiPriority w:val="99"/>
     <w:pPr>
       <w:pBdr/>
@@ -4761,9 +5281,9 @@
       </w:tcPr>
     </w:tblStylePr>
   </w:style>
-  <w:style w:type="table" w:styleId="29">
+  <w:style w:type="table" w:styleId="719">
     <w:name w:val="Grid Table 2 - Accent 4"/>
-    <w:basedOn w:val="661"/>
+    <w:basedOn w:val="886"/>
     <w:uiPriority w:val="99"/>
     <w:pPr>
       <w:pBdr/>
@@ -4993,9 +5513,9 @@
       </w:tcPr>
     </w:tblStylePr>
   </w:style>
-  <w:style w:type="table" w:styleId="30">
+  <w:style w:type="table" w:styleId="720">
     <w:name w:val="Grid Table 2 - Accent 5"/>
-    <w:basedOn w:val="661"/>
+    <w:basedOn w:val="886"/>
     <w:uiPriority w:val="99"/>
     <w:pPr>
       <w:pBdr/>
@@ -5225,9 +5745,9 @@
       </w:tcPr>
     </w:tblStylePr>
   </w:style>
-  <w:style w:type="table" w:styleId="31">
+  <w:style w:type="table" w:styleId="721">
     <w:name w:val="Grid Table 2 - Accent 6"/>
-    <w:basedOn w:val="661"/>
+    <w:basedOn w:val="886"/>
     <w:uiPriority w:val="99"/>
     <w:pPr>
       <w:pBdr/>
@@ -5457,9 +5977,9 @@
       </w:tcPr>
     </w:tblStylePr>
   </w:style>
-  <w:style w:type="table" w:styleId="32">
+  <w:style w:type="table" w:styleId="722">
     <w:name w:val="Grid Table 3"/>
-    <w:basedOn w:val="661"/>
+    <w:basedOn w:val="886"/>
     <w:uiPriority w:val="99"/>
     <w:pPr>
       <w:pBdr/>
@@ -5558,29 +6078,6 @@
         <w:tblBorders/>
       </w:tblPr>
       <w:tcPr>
-        <w:shd w:color="ffffff"/>
-        <w:tcBorders>
-          <w:top w:val="none" w:color="000000" w:sz="4" w:space="0"/>
-          <w:left w:val="none" w:color="000000" w:sz="4" w:space="0"/>
-          <w:bottom w:val="none" w:color="000000" w:sz="4" w:space="0"/>
-          <w:right w:val="none" w:color="000000" w:sz="4" w:space="0"/>
-        </w:tcBorders>
-      </w:tcPr>
-    </w:tblStylePr>
-    <w:tblStylePr w:type="firstRow">
-      <w:rPr>
-        <w:b/>
-        <w:color w:val="404040"/>
-      </w:rPr>
-      <w:pPr>
-        <w:pBdr/>
-        <w:spacing/>
-        <w:ind/>
-      </w:pPr>
-      <w:tblPr>
-        <w:tblBorders/>
-      </w:tblPr>
-      <w:tcPr>
         <w:shd w:val="clear" w:color="ffffff"/>
         <w:tcBorders>
           <w:top w:val="none" w:color="000000" w:sz="4" w:space="0"/>
@@ -5590,30 +6087,7 @@
         </w:tcBorders>
       </w:tcPr>
     </w:tblStylePr>
-    <w:tblStylePr w:type="lastCol">
-      <w:rPr>
-        <w:i/>
-        <w:color w:val="404040"/>
-      </w:rPr>
-      <w:pPr>
-        <w:pBdr/>
-        <w:spacing/>
-        <w:ind/>
-      </w:pPr>
-      <w:tblPr>
-        <w:tblBorders/>
-      </w:tblPr>
-      <w:tcPr>
-        <w:shd w:color="ffffff"/>
-        <w:tcBorders>
-          <w:top w:val="none" w:color="000000" w:sz="4" w:space="0"/>
-          <w:left w:val="none" w:color="000000" w:sz="4" w:space="0"/>
-          <w:bottom w:val="none" w:color="000000" w:sz="4" w:space="0"/>
-          <w:right w:val="none" w:color="000000" w:sz="4" w:space="0"/>
-        </w:tcBorders>
-      </w:tcPr>
-    </w:tblStylePr>
-    <w:tblStylePr w:type="lastRow">
+    <w:tblStylePr w:type="firstRow">
       <w:rPr>
         <w:b/>
         <w:color w:val="404040"/>
@@ -5636,6 +6110,52 @@
         </w:tcBorders>
       </w:tcPr>
     </w:tblStylePr>
+    <w:tblStylePr w:type="lastCol">
+      <w:rPr>
+        <w:i/>
+        <w:color w:val="404040"/>
+      </w:rPr>
+      <w:pPr>
+        <w:pBdr/>
+        <w:spacing/>
+        <w:ind/>
+      </w:pPr>
+      <w:tblPr>
+        <w:tblBorders/>
+      </w:tblPr>
+      <w:tcPr>
+        <w:shd w:val="clear" w:color="ffffff"/>
+        <w:tcBorders>
+          <w:top w:val="none" w:color="000000" w:sz="4" w:space="0"/>
+          <w:left w:val="none" w:color="000000" w:sz="4" w:space="0"/>
+          <w:bottom w:val="none" w:color="000000" w:sz="4" w:space="0"/>
+          <w:right w:val="none" w:color="000000" w:sz="4" w:space="0"/>
+        </w:tcBorders>
+      </w:tcPr>
+    </w:tblStylePr>
+    <w:tblStylePr w:type="lastRow">
+      <w:rPr>
+        <w:b/>
+        <w:color w:val="404040"/>
+      </w:rPr>
+      <w:pPr>
+        <w:pBdr/>
+        <w:spacing/>
+        <w:ind/>
+      </w:pPr>
+      <w:tblPr>
+        <w:tblBorders/>
+      </w:tblPr>
+      <w:tcPr>
+        <w:shd w:val="clear" w:color="ffffff"/>
+        <w:tcBorders>
+          <w:top w:val="none" w:color="000000" w:sz="4" w:space="0"/>
+          <w:left w:val="none" w:color="000000" w:sz="4" w:space="0"/>
+          <w:bottom w:val="none" w:color="000000" w:sz="4" w:space="0"/>
+          <w:right w:val="none" w:color="000000" w:sz="4" w:space="0"/>
+        </w:tcBorders>
+      </w:tcPr>
+    </w:tblStylePr>
     <w:tblStylePr w:type="nwCell">
       <w:pPr>
         <w:pBdr/>
@@ -5702,9 +6222,9 @@
       </w:tcPr>
     </w:tblStylePr>
   </w:style>
-  <w:style w:type="table" w:styleId="33">
+  <w:style w:type="table" w:styleId="723">
     <w:name w:val="Grid Table 3 - Accent 1"/>
-    <w:basedOn w:val="661"/>
+    <w:basedOn w:val="886"/>
     <w:uiPriority w:val="99"/>
     <w:pPr>
       <w:pBdr/>
@@ -5803,29 +6323,6 @@
         <w:tblBorders/>
       </w:tblPr>
       <w:tcPr>
-        <w:shd w:color="ffffff"/>
-        <w:tcBorders>
-          <w:top w:val="none" w:color="000000" w:sz="4" w:space="0"/>
-          <w:left w:val="none" w:color="000000" w:sz="4" w:space="0"/>
-          <w:bottom w:val="none" w:color="000000" w:sz="4" w:space="0"/>
-          <w:right w:val="none" w:color="000000" w:sz="4" w:space="0"/>
-        </w:tcBorders>
-      </w:tcPr>
-    </w:tblStylePr>
-    <w:tblStylePr w:type="firstRow">
-      <w:rPr>
-        <w:b/>
-        <w:color w:val="404040"/>
-      </w:rPr>
-      <w:pPr>
-        <w:pBdr/>
-        <w:spacing/>
-        <w:ind/>
-      </w:pPr>
-      <w:tblPr>
-        <w:tblBorders/>
-      </w:tblPr>
-      <w:tcPr>
         <w:shd w:val="clear" w:color="ffffff"/>
         <w:tcBorders>
           <w:top w:val="none" w:color="000000" w:sz="4" w:space="0"/>
@@ -5835,30 +6332,7 @@
         </w:tcBorders>
       </w:tcPr>
     </w:tblStylePr>
-    <w:tblStylePr w:type="lastCol">
-      <w:rPr>
-        <w:i/>
-        <w:color w:val="404040"/>
-      </w:rPr>
-      <w:pPr>
-        <w:pBdr/>
-        <w:spacing/>
-        <w:ind/>
-      </w:pPr>
-      <w:tblPr>
-        <w:tblBorders/>
-      </w:tblPr>
-      <w:tcPr>
-        <w:shd w:color="ffffff"/>
-        <w:tcBorders>
-          <w:top w:val="none" w:color="000000" w:sz="4" w:space="0"/>
-          <w:left w:val="none" w:color="000000" w:sz="4" w:space="0"/>
-          <w:bottom w:val="none" w:color="000000" w:sz="4" w:space="0"/>
-          <w:right w:val="none" w:color="000000" w:sz="4" w:space="0"/>
-        </w:tcBorders>
-      </w:tcPr>
-    </w:tblStylePr>
-    <w:tblStylePr w:type="lastRow">
+    <w:tblStylePr w:type="firstRow">
       <w:rPr>
         <w:b/>
         <w:color w:val="404040"/>
@@ -5881,6 +6355,52 @@
         </w:tcBorders>
       </w:tcPr>
     </w:tblStylePr>
+    <w:tblStylePr w:type="lastCol">
+      <w:rPr>
+        <w:i/>
+        <w:color w:val="404040"/>
+      </w:rPr>
+      <w:pPr>
+        <w:pBdr/>
+        <w:spacing/>
+        <w:ind/>
+      </w:pPr>
+      <w:tblPr>
+        <w:tblBorders/>
+      </w:tblPr>
+      <w:tcPr>
+        <w:shd w:val="clear" w:color="ffffff"/>
+        <w:tcBorders>
+          <w:top w:val="none" w:color="000000" w:sz="4" w:space="0"/>
+          <w:left w:val="none" w:color="000000" w:sz="4" w:space="0"/>
+          <w:bottom w:val="none" w:color="000000" w:sz="4" w:space="0"/>
+          <w:right w:val="none" w:color="000000" w:sz="4" w:space="0"/>
+        </w:tcBorders>
+      </w:tcPr>
+    </w:tblStylePr>
+    <w:tblStylePr w:type="lastRow">
+      <w:rPr>
+        <w:b/>
+        <w:color w:val="404040"/>
+      </w:rPr>
+      <w:pPr>
+        <w:pBdr/>
+        <w:spacing/>
+        <w:ind/>
+      </w:pPr>
+      <w:tblPr>
+        <w:tblBorders/>
+      </w:tblPr>
+      <w:tcPr>
+        <w:shd w:val="clear" w:color="ffffff"/>
+        <w:tcBorders>
+          <w:top w:val="none" w:color="000000" w:sz="4" w:space="0"/>
+          <w:left w:val="none" w:color="000000" w:sz="4" w:space="0"/>
+          <w:bottom w:val="none" w:color="000000" w:sz="4" w:space="0"/>
+          <w:right w:val="none" w:color="000000" w:sz="4" w:space="0"/>
+        </w:tcBorders>
+      </w:tcPr>
+    </w:tblStylePr>
     <w:tblStylePr w:type="nwCell">
       <w:pPr>
         <w:pBdr/>
@@ -5947,9 +6467,9 @@
       </w:tcPr>
     </w:tblStylePr>
   </w:style>
-  <w:style w:type="table" w:styleId="34">
+  <w:style w:type="table" w:styleId="724">
     <w:name w:val="Grid Table 3 - Accent 2"/>
-    <w:basedOn w:val="661"/>
+    <w:basedOn w:val="886"/>
     <w:uiPriority w:val="99"/>
     <w:pPr>
       <w:pBdr/>
@@ -6048,29 +6568,6 @@
         <w:tblBorders/>
       </w:tblPr>
       <w:tcPr>
-        <w:shd w:color="ffffff"/>
-        <w:tcBorders>
-          <w:top w:val="none" w:color="000000" w:sz="4" w:space="0"/>
-          <w:left w:val="none" w:color="000000" w:sz="4" w:space="0"/>
-          <w:bottom w:val="none" w:color="000000" w:sz="4" w:space="0"/>
-          <w:right w:val="none" w:color="000000" w:sz="4" w:space="0"/>
-        </w:tcBorders>
-      </w:tcPr>
-    </w:tblStylePr>
-    <w:tblStylePr w:type="firstRow">
-      <w:rPr>
-        <w:b/>
-        <w:color w:val="404040"/>
-      </w:rPr>
-      <w:pPr>
-        <w:pBdr/>
-        <w:spacing/>
-        <w:ind/>
-      </w:pPr>
-      <w:tblPr>
-        <w:tblBorders/>
-      </w:tblPr>
-      <w:tcPr>
         <w:shd w:val="clear" w:color="ffffff"/>
         <w:tcBorders>
           <w:top w:val="none" w:color="000000" w:sz="4" w:space="0"/>
@@ -6080,30 +6577,7 @@
         </w:tcBorders>
       </w:tcPr>
     </w:tblStylePr>
-    <w:tblStylePr w:type="lastCol">
-      <w:rPr>
-        <w:i/>
-        <w:color w:val="404040"/>
-      </w:rPr>
-      <w:pPr>
-        <w:pBdr/>
-        <w:spacing/>
-        <w:ind/>
-      </w:pPr>
-      <w:tblPr>
-        <w:tblBorders/>
-      </w:tblPr>
-      <w:tcPr>
-        <w:shd w:color="ffffff"/>
-        <w:tcBorders>
-          <w:top w:val="none" w:color="000000" w:sz="4" w:space="0"/>
-          <w:left w:val="none" w:color="000000" w:sz="4" w:space="0"/>
-          <w:bottom w:val="none" w:color="000000" w:sz="4" w:space="0"/>
-          <w:right w:val="none" w:color="000000" w:sz="4" w:space="0"/>
-        </w:tcBorders>
-      </w:tcPr>
-    </w:tblStylePr>
-    <w:tblStylePr w:type="lastRow">
+    <w:tblStylePr w:type="firstRow">
       <w:rPr>
         <w:b/>
         <w:color w:val="404040"/>
@@ -6126,6 +6600,52 @@
         </w:tcBorders>
       </w:tcPr>
     </w:tblStylePr>
+    <w:tblStylePr w:type="lastCol">
+      <w:rPr>
+        <w:i/>
+        <w:color w:val="404040"/>
+      </w:rPr>
+      <w:pPr>
+        <w:pBdr/>
+        <w:spacing/>
+        <w:ind/>
+      </w:pPr>
+      <w:tblPr>
+        <w:tblBorders/>
+      </w:tblPr>
+      <w:tcPr>
+        <w:shd w:val="clear" w:color="ffffff"/>
+        <w:tcBorders>
+          <w:top w:val="none" w:color="000000" w:sz="4" w:space="0"/>
+          <w:left w:val="none" w:color="000000" w:sz="4" w:space="0"/>
+          <w:bottom w:val="none" w:color="000000" w:sz="4" w:space="0"/>
+          <w:right w:val="none" w:color="000000" w:sz="4" w:space="0"/>
+        </w:tcBorders>
+      </w:tcPr>
+    </w:tblStylePr>
+    <w:tblStylePr w:type="lastRow">
+      <w:rPr>
+        <w:b/>
+        <w:color w:val="404040"/>
+      </w:rPr>
+      <w:pPr>
+        <w:pBdr/>
+        <w:spacing/>
+        <w:ind/>
+      </w:pPr>
+      <w:tblPr>
+        <w:tblBorders/>
+      </w:tblPr>
+      <w:tcPr>
+        <w:shd w:val="clear" w:color="ffffff"/>
+        <w:tcBorders>
+          <w:top w:val="none" w:color="000000" w:sz="4" w:space="0"/>
+          <w:left w:val="none" w:color="000000" w:sz="4" w:space="0"/>
+          <w:bottom w:val="none" w:color="000000" w:sz="4" w:space="0"/>
+          <w:right w:val="none" w:color="000000" w:sz="4" w:space="0"/>
+        </w:tcBorders>
+      </w:tcPr>
+    </w:tblStylePr>
     <w:tblStylePr w:type="nwCell">
       <w:pPr>
         <w:pBdr/>
@@ -6192,9 +6712,9 @@
       </w:tcPr>
     </w:tblStylePr>
   </w:style>
-  <w:style w:type="table" w:styleId="35">
+  <w:style w:type="table" w:styleId="725">
     <w:name w:val="Grid Table 3 - Accent 3"/>
-    <w:basedOn w:val="661"/>
+    <w:basedOn w:val="886"/>
     <w:uiPriority w:val="99"/>
     <w:pPr>
       <w:pBdr/>
@@ -6293,29 +6813,6 @@
         <w:tblBorders/>
       </w:tblPr>
       <w:tcPr>
-        <w:shd w:color="ffffff"/>
-        <w:tcBorders>
-          <w:top w:val="none" w:color="000000" w:sz="4" w:space="0"/>
-          <w:left w:val="none" w:color="000000" w:sz="4" w:space="0"/>
-          <w:bottom w:val="none" w:color="000000" w:sz="4" w:space="0"/>
-          <w:right w:val="none" w:color="000000" w:sz="4" w:space="0"/>
-        </w:tcBorders>
-      </w:tcPr>
-    </w:tblStylePr>
-    <w:tblStylePr w:type="firstRow">
-      <w:rPr>
-        <w:b/>
-        <w:color w:val="404040"/>
-      </w:rPr>
-      <w:pPr>
-        <w:pBdr/>
-        <w:spacing/>
-        <w:ind/>
-      </w:pPr>
-      <w:tblPr>
-        <w:tblBorders/>
-      </w:tblPr>
-      <w:tcPr>
         <w:shd w:val="clear" w:color="ffffff"/>
         <w:tcBorders>
           <w:top w:val="none" w:color="000000" w:sz="4" w:space="0"/>
@@ -6325,30 +6822,7 @@
         </w:tcBorders>
       </w:tcPr>
     </w:tblStylePr>
-    <w:tblStylePr w:type="lastCol">
-      <w:rPr>
-        <w:i/>
-        <w:color w:val="404040"/>
-      </w:rPr>
-      <w:pPr>
-        <w:pBdr/>
-        <w:spacing/>
-        <w:ind/>
-      </w:pPr>
-      <w:tblPr>
-        <w:tblBorders/>
-      </w:tblPr>
-      <w:tcPr>
-        <w:shd w:color="ffffff"/>
-        <w:tcBorders>
-          <w:top w:val="none" w:color="000000" w:sz="4" w:space="0"/>
-          <w:left w:val="none" w:color="000000" w:sz="4" w:space="0"/>
-          <w:bottom w:val="none" w:color="000000" w:sz="4" w:space="0"/>
-          <w:right w:val="none" w:color="000000" w:sz="4" w:space="0"/>
-        </w:tcBorders>
-      </w:tcPr>
-    </w:tblStylePr>
-    <w:tblStylePr w:type="lastRow">
+    <w:tblStylePr w:type="firstRow">
       <w:rPr>
         <w:b/>
         <w:color w:val="404040"/>
@@ -6371,6 +6845,52 @@
         </w:tcBorders>
       </w:tcPr>
     </w:tblStylePr>
+    <w:tblStylePr w:type="lastCol">
+      <w:rPr>
+        <w:i/>
+        <w:color w:val="404040"/>
+      </w:rPr>
+      <w:pPr>
+        <w:pBdr/>
+        <w:spacing/>
+        <w:ind/>
+      </w:pPr>
+      <w:tblPr>
+        <w:tblBorders/>
+      </w:tblPr>
+      <w:tcPr>
+        <w:shd w:val="clear" w:color="ffffff"/>
+        <w:tcBorders>
+          <w:top w:val="none" w:color="000000" w:sz="4" w:space="0"/>
+          <w:left w:val="none" w:color="000000" w:sz="4" w:space="0"/>
+          <w:bottom w:val="none" w:color="000000" w:sz="4" w:space="0"/>
+          <w:right w:val="none" w:color="000000" w:sz="4" w:space="0"/>
+        </w:tcBorders>
+      </w:tcPr>
+    </w:tblStylePr>
+    <w:tblStylePr w:type="lastRow">
+      <w:rPr>
+        <w:b/>
+        <w:color w:val="404040"/>
+      </w:rPr>
+      <w:pPr>
+        <w:pBdr/>
+        <w:spacing/>
+        <w:ind/>
+      </w:pPr>
+      <w:tblPr>
+        <w:tblBorders/>
+      </w:tblPr>
+      <w:tcPr>
+        <w:shd w:val="clear" w:color="ffffff"/>
+        <w:tcBorders>
+          <w:top w:val="none" w:color="000000" w:sz="4" w:space="0"/>
+          <w:left w:val="none" w:color="000000" w:sz="4" w:space="0"/>
+          <w:bottom w:val="none" w:color="000000" w:sz="4" w:space="0"/>
+          <w:right w:val="none" w:color="000000" w:sz="4" w:space="0"/>
+        </w:tcBorders>
+      </w:tcPr>
+    </w:tblStylePr>
     <w:tblStylePr w:type="nwCell">
       <w:pPr>
         <w:pBdr/>
@@ -6437,9 +6957,9 @@
       </w:tcPr>
     </w:tblStylePr>
   </w:style>
-  <w:style w:type="table" w:styleId="36">
+  <w:style w:type="table" w:styleId="726">
     <w:name w:val="Grid Table 3 - Accent 4"/>
-    <w:basedOn w:val="661"/>
+    <w:basedOn w:val="886"/>
     <w:uiPriority w:val="99"/>
     <w:pPr>
       <w:pBdr/>
@@ -6538,29 +7058,6 @@
         <w:tblBorders/>
       </w:tblPr>
       <w:tcPr>
-        <w:shd w:color="ffffff"/>
-        <w:tcBorders>
-          <w:top w:val="none" w:color="000000" w:sz="4" w:space="0"/>
-          <w:left w:val="none" w:color="000000" w:sz="4" w:space="0"/>
-          <w:bottom w:val="none" w:color="000000" w:sz="4" w:space="0"/>
-          <w:right w:val="none" w:color="000000" w:sz="4" w:space="0"/>
-        </w:tcBorders>
-      </w:tcPr>
-    </w:tblStylePr>
-    <w:tblStylePr w:type="firstRow">
-      <w:rPr>
-        <w:b/>
-        <w:color w:val="404040"/>
-      </w:rPr>
-      <w:pPr>
-        <w:pBdr/>
-        <w:spacing/>
-        <w:ind/>
-      </w:pPr>
-      <w:tblPr>
-        <w:tblBorders/>
-      </w:tblPr>
-      <w:tcPr>
         <w:shd w:val="clear" w:color="ffffff"/>
         <w:tcBorders>
           <w:top w:val="none" w:color="000000" w:sz="4" w:space="0"/>
@@ -6570,30 +7067,7 @@
         </w:tcBorders>
       </w:tcPr>
     </w:tblStylePr>
-    <w:tblStylePr w:type="lastCol">
-      <w:rPr>
-        <w:i/>
-        <w:color w:val="404040"/>
-      </w:rPr>
-      <w:pPr>
-        <w:pBdr/>
-        <w:spacing/>
-        <w:ind/>
-      </w:pPr>
-      <w:tblPr>
-        <w:tblBorders/>
-      </w:tblPr>
-      <w:tcPr>
-        <w:shd w:color="ffffff"/>
-        <w:tcBorders>
-          <w:top w:val="none" w:color="000000" w:sz="4" w:space="0"/>
-          <w:left w:val="none" w:color="000000" w:sz="4" w:space="0"/>
-          <w:bottom w:val="none" w:color="000000" w:sz="4" w:space="0"/>
-          <w:right w:val="none" w:color="000000" w:sz="4" w:space="0"/>
-        </w:tcBorders>
-      </w:tcPr>
-    </w:tblStylePr>
-    <w:tblStylePr w:type="lastRow">
+    <w:tblStylePr w:type="firstRow">
       <w:rPr>
         <w:b/>
         <w:color w:val="404040"/>
@@ -6616,6 +7090,52 @@
         </w:tcBorders>
       </w:tcPr>
     </w:tblStylePr>
+    <w:tblStylePr w:type="lastCol">
+      <w:rPr>
+        <w:i/>
+        <w:color w:val="404040"/>
+      </w:rPr>
+      <w:pPr>
+        <w:pBdr/>
+        <w:spacing/>
+        <w:ind/>
+      </w:pPr>
+      <w:tblPr>
+        <w:tblBorders/>
+      </w:tblPr>
+      <w:tcPr>
+        <w:shd w:val="clear" w:color="ffffff"/>
+        <w:tcBorders>
+          <w:top w:val="none" w:color="000000" w:sz="4" w:space="0"/>
+          <w:left w:val="none" w:color="000000" w:sz="4" w:space="0"/>
+          <w:bottom w:val="none" w:color="000000" w:sz="4" w:space="0"/>
+          <w:right w:val="none" w:color="000000" w:sz="4" w:space="0"/>
+        </w:tcBorders>
+      </w:tcPr>
+    </w:tblStylePr>
+    <w:tblStylePr w:type="lastRow">
+      <w:rPr>
+        <w:b/>
+        <w:color w:val="404040"/>
+      </w:rPr>
+      <w:pPr>
+        <w:pBdr/>
+        <w:spacing/>
+        <w:ind/>
+      </w:pPr>
+      <w:tblPr>
+        <w:tblBorders/>
+      </w:tblPr>
+      <w:tcPr>
+        <w:shd w:val="clear" w:color="ffffff"/>
+        <w:tcBorders>
+          <w:top w:val="none" w:color="000000" w:sz="4" w:space="0"/>
+          <w:left w:val="none" w:color="000000" w:sz="4" w:space="0"/>
+          <w:bottom w:val="none" w:color="000000" w:sz="4" w:space="0"/>
+          <w:right w:val="none" w:color="000000" w:sz="4" w:space="0"/>
+        </w:tcBorders>
+      </w:tcPr>
+    </w:tblStylePr>
     <w:tblStylePr w:type="nwCell">
       <w:pPr>
         <w:pBdr/>
@@ -6682,9 +7202,9 @@
       </w:tcPr>
     </w:tblStylePr>
   </w:style>
-  <w:style w:type="table" w:styleId="37">
+  <w:style w:type="table" w:styleId="727">
     <w:name w:val="Grid Table 3 - Accent 5"/>
-    <w:basedOn w:val="661"/>
+    <w:basedOn w:val="886"/>
     <w:uiPriority w:val="99"/>
     <w:pPr>
       <w:pBdr/>
@@ -6783,29 +7303,6 @@
         <w:tblBorders/>
       </w:tblPr>
       <w:tcPr>
-        <w:shd w:color="ffffff"/>
-        <w:tcBorders>
-          <w:top w:val="none" w:color="000000" w:sz="4" w:space="0"/>
-          <w:left w:val="none" w:color="000000" w:sz="4" w:space="0"/>
-          <w:bottom w:val="none" w:color="000000" w:sz="4" w:space="0"/>
-          <w:right w:val="none" w:color="000000" w:sz="4" w:space="0"/>
-        </w:tcBorders>
-      </w:tcPr>
-    </w:tblStylePr>
-    <w:tblStylePr w:type="firstRow">
-      <w:rPr>
-        <w:b/>
-        <w:color w:val="404040"/>
-      </w:rPr>
-      <w:pPr>
-        <w:pBdr/>
-        <w:spacing/>
-        <w:ind/>
-      </w:pPr>
-      <w:tblPr>
-        <w:tblBorders/>
-      </w:tblPr>
-      <w:tcPr>
         <w:shd w:val="clear" w:color="ffffff"/>
         <w:tcBorders>
           <w:top w:val="none" w:color="000000" w:sz="4" w:space="0"/>
@@ -6815,30 +7312,7 @@
         </w:tcBorders>
       </w:tcPr>
     </w:tblStylePr>
-    <w:tblStylePr w:type="lastCol">
-      <w:rPr>
-        <w:i/>
-        <w:color w:val="404040"/>
-      </w:rPr>
-      <w:pPr>
-        <w:pBdr/>
-        <w:spacing/>
-        <w:ind/>
-      </w:pPr>
-      <w:tblPr>
-        <w:tblBorders/>
-      </w:tblPr>
-      <w:tcPr>
-        <w:shd w:color="ffffff"/>
-        <w:tcBorders>
-          <w:top w:val="none" w:color="000000" w:sz="4" w:space="0"/>
-          <w:left w:val="none" w:color="000000" w:sz="4" w:space="0"/>
-          <w:bottom w:val="none" w:color="000000" w:sz="4" w:space="0"/>
-          <w:right w:val="none" w:color="000000" w:sz="4" w:space="0"/>
-        </w:tcBorders>
-      </w:tcPr>
-    </w:tblStylePr>
-    <w:tblStylePr w:type="lastRow">
+    <w:tblStylePr w:type="firstRow">
       <w:rPr>
         <w:b/>
         <w:color w:val="404040"/>
@@ -6861,6 +7335,52 @@
         </w:tcBorders>
       </w:tcPr>
     </w:tblStylePr>
+    <w:tblStylePr w:type="lastCol">
+      <w:rPr>
+        <w:i/>
+        <w:color w:val="404040"/>
+      </w:rPr>
+      <w:pPr>
+        <w:pBdr/>
+        <w:spacing/>
+        <w:ind/>
+      </w:pPr>
+      <w:tblPr>
+        <w:tblBorders/>
+      </w:tblPr>
+      <w:tcPr>
+        <w:shd w:val="clear" w:color="ffffff"/>
+        <w:tcBorders>
+          <w:top w:val="none" w:color="000000" w:sz="4" w:space="0"/>
+          <w:left w:val="none" w:color="000000" w:sz="4" w:space="0"/>
+          <w:bottom w:val="none" w:color="000000" w:sz="4" w:space="0"/>
+          <w:right w:val="none" w:color="000000" w:sz="4" w:space="0"/>
+        </w:tcBorders>
+      </w:tcPr>
+    </w:tblStylePr>
+    <w:tblStylePr w:type="lastRow">
+      <w:rPr>
+        <w:b/>
+        <w:color w:val="404040"/>
+      </w:rPr>
+      <w:pPr>
+        <w:pBdr/>
+        <w:spacing/>
+        <w:ind/>
+      </w:pPr>
+      <w:tblPr>
+        <w:tblBorders/>
+      </w:tblPr>
+      <w:tcPr>
+        <w:shd w:val="clear" w:color="ffffff"/>
+        <w:tcBorders>
+          <w:top w:val="none" w:color="000000" w:sz="4" w:space="0"/>
+          <w:left w:val="none" w:color="000000" w:sz="4" w:space="0"/>
+          <w:bottom w:val="none" w:color="000000" w:sz="4" w:space="0"/>
+          <w:right w:val="none" w:color="000000" w:sz="4" w:space="0"/>
+        </w:tcBorders>
+      </w:tcPr>
+    </w:tblStylePr>
     <w:tblStylePr w:type="nwCell">
       <w:pPr>
         <w:pBdr/>
@@ -6927,9 +7447,9 @@
       </w:tcPr>
     </w:tblStylePr>
   </w:style>
-  <w:style w:type="table" w:styleId="38">
+  <w:style w:type="table" w:styleId="728">
     <w:name w:val="Grid Table 3 - Accent 6"/>
-    <w:basedOn w:val="661"/>
+    <w:basedOn w:val="886"/>
     <w:uiPriority w:val="99"/>
     <w:pPr>
       <w:pBdr/>
@@ -7028,29 +7548,6 @@
         <w:tblBorders/>
       </w:tblPr>
       <w:tcPr>
-        <w:shd w:color="ffffff"/>
-        <w:tcBorders>
-          <w:top w:val="none" w:color="000000" w:sz="4" w:space="0"/>
-          <w:left w:val="none" w:color="000000" w:sz="4" w:space="0"/>
-          <w:bottom w:val="none" w:color="000000" w:sz="4" w:space="0"/>
-          <w:right w:val="none" w:color="000000" w:sz="4" w:space="0"/>
-        </w:tcBorders>
-      </w:tcPr>
-    </w:tblStylePr>
-    <w:tblStylePr w:type="firstRow">
-      <w:rPr>
-        <w:b/>
-        <w:color w:val="404040"/>
-      </w:rPr>
-      <w:pPr>
-        <w:pBdr/>
-        <w:spacing/>
-        <w:ind/>
-      </w:pPr>
-      <w:tblPr>
-        <w:tblBorders/>
-      </w:tblPr>
-      <w:tcPr>
         <w:shd w:val="clear" w:color="ffffff"/>
         <w:tcBorders>
           <w:top w:val="none" w:color="000000" w:sz="4" w:space="0"/>
@@ -7060,30 +7557,7 @@
         </w:tcBorders>
       </w:tcPr>
     </w:tblStylePr>
-    <w:tblStylePr w:type="lastCol">
-      <w:rPr>
-        <w:i/>
-        <w:color w:val="404040"/>
-      </w:rPr>
-      <w:pPr>
-        <w:pBdr/>
-        <w:spacing/>
-        <w:ind/>
-      </w:pPr>
-      <w:tblPr>
-        <w:tblBorders/>
-      </w:tblPr>
-      <w:tcPr>
-        <w:shd w:color="ffffff"/>
-        <w:tcBorders>
-          <w:top w:val="none" w:color="000000" w:sz="4" w:space="0"/>
-          <w:left w:val="none" w:color="000000" w:sz="4" w:space="0"/>
-          <w:bottom w:val="none" w:color="000000" w:sz="4" w:space="0"/>
-          <w:right w:val="none" w:color="000000" w:sz="4" w:space="0"/>
-        </w:tcBorders>
-      </w:tcPr>
-    </w:tblStylePr>
-    <w:tblStylePr w:type="lastRow">
+    <w:tblStylePr w:type="firstRow">
       <w:rPr>
         <w:b/>
         <w:color w:val="404040"/>
@@ -7106,6 +7580,52 @@
         </w:tcBorders>
       </w:tcPr>
     </w:tblStylePr>
+    <w:tblStylePr w:type="lastCol">
+      <w:rPr>
+        <w:i/>
+        <w:color w:val="404040"/>
+      </w:rPr>
+      <w:pPr>
+        <w:pBdr/>
+        <w:spacing/>
+        <w:ind/>
+      </w:pPr>
+      <w:tblPr>
+        <w:tblBorders/>
+      </w:tblPr>
+      <w:tcPr>
+        <w:shd w:val="clear" w:color="ffffff"/>
+        <w:tcBorders>
+          <w:top w:val="none" w:color="000000" w:sz="4" w:space="0"/>
+          <w:left w:val="none" w:color="000000" w:sz="4" w:space="0"/>
+          <w:bottom w:val="none" w:color="000000" w:sz="4" w:space="0"/>
+          <w:right w:val="none" w:color="000000" w:sz="4" w:space="0"/>
+        </w:tcBorders>
+      </w:tcPr>
+    </w:tblStylePr>
+    <w:tblStylePr w:type="lastRow">
+      <w:rPr>
+        <w:b/>
+        <w:color w:val="404040"/>
+      </w:rPr>
+      <w:pPr>
+        <w:pBdr/>
+        <w:spacing/>
+        <w:ind/>
+      </w:pPr>
+      <w:tblPr>
+        <w:tblBorders/>
+      </w:tblPr>
+      <w:tcPr>
+        <w:shd w:val="clear" w:color="ffffff"/>
+        <w:tcBorders>
+          <w:top w:val="none" w:color="000000" w:sz="4" w:space="0"/>
+          <w:left w:val="none" w:color="000000" w:sz="4" w:space="0"/>
+          <w:bottom w:val="none" w:color="000000" w:sz="4" w:space="0"/>
+          <w:right w:val="none" w:color="000000" w:sz="4" w:space="0"/>
+        </w:tcBorders>
+      </w:tcPr>
+    </w:tblStylePr>
     <w:tblStylePr w:type="nwCell">
       <w:pPr>
         <w:pBdr/>
@@ -7172,9 +7692,9 @@
       </w:tcPr>
     </w:tblStylePr>
   </w:style>
-  <w:style w:type="table" w:styleId="39">
+  <w:style w:type="table" w:styleId="729">
     <w:name w:val="Grid Table 4"/>
-    <w:basedOn w:val="661"/>
+    <w:basedOn w:val="886"/>
     <w:uiPriority w:val="59"/>
     <w:pPr>
       <w:pBdr/>
@@ -7405,9 +7925,9 @@
       </w:tcPr>
     </w:tblStylePr>
   </w:style>
-  <w:style w:type="table" w:styleId="40">
+  <w:style w:type="table" w:styleId="730">
     <w:name w:val="Grid Table 4 - Accent 1"/>
-    <w:basedOn w:val="661"/>
+    <w:basedOn w:val="886"/>
     <w:uiPriority w:val="59"/>
     <w:pPr>
       <w:pBdr/>
@@ -7638,9 +8158,9 @@
       </w:tcPr>
     </w:tblStylePr>
   </w:style>
-  <w:style w:type="table" w:styleId="41">
+  <w:style w:type="table" w:styleId="731">
     <w:name w:val="Grid Table 4 - Accent 2"/>
-    <w:basedOn w:val="661"/>
+    <w:basedOn w:val="886"/>
     <w:uiPriority w:val="59"/>
     <w:pPr>
       <w:pBdr/>
@@ -7871,9 +8391,9 @@
       </w:tcPr>
     </w:tblStylePr>
   </w:style>
-  <w:style w:type="table" w:styleId="42">
+  <w:style w:type="table" w:styleId="732">
     <w:name w:val="Grid Table 4 - Accent 3"/>
-    <w:basedOn w:val="661"/>
+    <w:basedOn w:val="886"/>
     <w:uiPriority w:val="59"/>
     <w:pPr>
       <w:pBdr/>
@@ -8104,9 +8624,9 @@
       </w:tcPr>
     </w:tblStylePr>
   </w:style>
-  <w:style w:type="table" w:styleId="43">
+  <w:style w:type="table" w:styleId="733">
     <w:name w:val="Grid Table 4 - Accent 4"/>
-    <w:basedOn w:val="661"/>
+    <w:basedOn w:val="886"/>
     <w:uiPriority w:val="59"/>
     <w:pPr>
       <w:pBdr/>
@@ -8337,9 +8857,9 @@
       </w:tcPr>
     </w:tblStylePr>
   </w:style>
-  <w:style w:type="table" w:styleId="44">
+  <w:style w:type="table" w:styleId="734">
     <w:name w:val="Grid Table 4 - Accent 5"/>
-    <w:basedOn w:val="661"/>
+    <w:basedOn w:val="886"/>
     <w:uiPriority w:val="59"/>
     <w:pPr>
       <w:pBdr/>
@@ -8570,9 +9090,9 @@
       </w:tcPr>
     </w:tblStylePr>
   </w:style>
-  <w:style w:type="table" w:styleId="45">
+  <w:style w:type="table" w:styleId="735">
     <w:name w:val="Grid Table 4 - Accent 6"/>
-    <w:basedOn w:val="661"/>
+    <w:basedOn w:val="886"/>
     <w:uiPriority w:val="59"/>
     <w:pPr>
       <w:pBdr/>
@@ -8803,9 +9323,9 @@
       </w:tcPr>
     </w:tblStylePr>
   </w:style>
-  <w:style w:type="table" w:styleId="46">
+  <w:style w:type="table" w:styleId="736">
     <w:name w:val="Grid Table 5 Dark"/>
-    <w:basedOn w:val="661"/>
+    <w:basedOn w:val="886"/>
     <w:uiPriority w:val="99"/>
     <w:pPr>
       <w:pBdr/>
@@ -9031,9 +9551,9 @@
       </w:tcPr>
     </w:tblStylePr>
   </w:style>
-  <w:style w:type="table" w:styleId="47">
+  <w:style w:type="table" w:styleId="737">
     <w:name w:val="Grid Table 5 Dark- Accent 1"/>
-    <w:basedOn w:val="661"/>
+    <w:basedOn w:val="886"/>
     <w:uiPriority w:val="99"/>
     <w:pPr>
       <w:pBdr/>
@@ -9259,9 +9779,9 @@
       </w:tcPr>
     </w:tblStylePr>
   </w:style>
-  <w:style w:type="table" w:styleId="48">
+  <w:style w:type="table" w:styleId="738">
     <w:name w:val="Grid Table 5 Dark - Accent 2"/>
-    <w:basedOn w:val="661"/>
+    <w:basedOn w:val="886"/>
     <w:uiPriority w:val="99"/>
     <w:pPr>
       <w:pBdr/>
@@ -9487,9 +10007,9 @@
       </w:tcPr>
     </w:tblStylePr>
   </w:style>
-  <w:style w:type="table" w:styleId="49">
+  <w:style w:type="table" w:styleId="739">
     <w:name w:val="Grid Table 5 Dark - Accent 3"/>
-    <w:basedOn w:val="661"/>
+    <w:basedOn w:val="886"/>
     <w:uiPriority w:val="99"/>
     <w:pPr>
       <w:pBdr/>
@@ -9715,9 +10235,9 @@
       </w:tcPr>
     </w:tblStylePr>
   </w:style>
-  <w:style w:type="table" w:styleId="50">
+  <w:style w:type="table" w:styleId="740">
     <w:name w:val="Grid Table 5 Dark- Accent 4"/>
-    <w:basedOn w:val="661"/>
+    <w:basedOn w:val="886"/>
     <w:uiPriority w:val="99"/>
     <w:pPr>
       <w:pBdr/>
@@ -9943,9 +10463,9 @@
       </w:tcPr>
     </w:tblStylePr>
   </w:style>
-  <w:style w:type="table" w:styleId="51">
+  <w:style w:type="table" w:styleId="741">
     <w:name w:val="Grid Table 5 Dark - Accent 5"/>
-    <w:basedOn w:val="661"/>
+    <w:basedOn w:val="886"/>
     <w:uiPriority w:val="99"/>
     <w:pPr>
       <w:pBdr/>
@@ -10171,9 +10691,9 @@
       </w:tcPr>
     </w:tblStylePr>
   </w:style>
-  <w:style w:type="table" w:styleId="52">
+  <w:style w:type="table" w:styleId="742">
     <w:name w:val="Grid Table 5 Dark - Accent 6"/>
-    <w:basedOn w:val="661"/>
+    <w:basedOn w:val="886"/>
     <w:uiPriority w:val="99"/>
     <w:pPr>
       <w:pBdr/>
@@ -10399,9 +10919,9 @@
       </w:tcPr>
     </w:tblStylePr>
   </w:style>
-  <w:style w:type="table" w:styleId="53">
+  <w:style w:type="table" w:styleId="743">
     <w:name w:val="Grid Table 6 Colorful"/>
-    <w:basedOn w:val="661"/>
+    <w:basedOn w:val="886"/>
     <w:uiPriority w:val="99"/>
     <w:pPr>
       <w:pBdr/>
@@ -10629,9 +11149,9 @@
       </w:tcPr>
     </w:tblStylePr>
   </w:style>
-  <w:style w:type="table" w:styleId="54">
+  <w:style w:type="table" w:styleId="744">
     <w:name w:val="Grid Table 6 Colorful - Accent 1"/>
-    <w:basedOn w:val="661"/>
+    <w:basedOn w:val="886"/>
     <w:uiPriority w:val="99"/>
     <w:pPr>
       <w:pBdr/>
@@ -10859,9 +11379,9 @@
       </w:tcPr>
     </w:tblStylePr>
   </w:style>
-  <w:style w:type="table" w:styleId="55">
+  <w:style w:type="table" w:styleId="745">
     <w:name w:val="Grid Table 6 Colorful - Accent 2"/>
-    <w:basedOn w:val="661"/>
+    <w:basedOn w:val="886"/>
     <w:uiPriority w:val="99"/>
     <w:pPr>
       <w:pBdr/>
@@ -11089,9 +11609,9 @@
       </w:tcPr>
     </w:tblStylePr>
   </w:style>
-  <w:style w:type="table" w:styleId="56">
+  <w:style w:type="table" w:styleId="746">
     <w:name w:val="Grid Table 6 Colorful - Accent 3"/>
-    <w:basedOn w:val="661"/>
+    <w:basedOn w:val="886"/>
     <w:uiPriority w:val="99"/>
     <w:pPr>
       <w:pBdr/>
@@ -11319,9 +11839,9 @@
       </w:tcPr>
     </w:tblStylePr>
   </w:style>
-  <w:style w:type="table" w:styleId="57">
+  <w:style w:type="table" w:styleId="747">
     <w:name w:val="Grid Table 6 Colorful - Accent 4"/>
-    <w:basedOn w:val="661"/>
+    <w:basedOn w:val="886"/>
     <w:uiPriority w:val="99"/>
     <w:pPr>
       <w:pBdr/>
@@ -11549,9 +12069,9 @@
       </w:tcPr>
     </w:tblStylePr>
   </w:style>
-  <w:style w:type="table" w:styleId="58">
+  <w:style w:type="table" w:styleId="748">
     <w:name w:val="Grid Table 6 Colorful - Accent 5"/>
-    <w:basedOn w:val="661"/>
+    <w:basedOn w:val="886"/>
     <w:uiPriority w:val="99"/>
     <w:pPr>
       <w:pBdr/>
@@ -11779,9 +12299,9 @@
       </w:tcPr>
     </w:tblStylePr>
   </w:style>
-  <w:style w:type="table" w:styleId="59">
+  <w:style w:type="table" w:styleId="749">
     <w:name w:val="Grid Table 6 Colorful - Accent 6"/>
-    <w:basedOn w:val="661"/>
+    <w:basedOn w:val="886"/>
     <w:uiPriority w:val="99"/>
     <w:pPr>
       <w:pBdr/>
@@ -12009,9 +12529,9 @@
       </w:tcPr>
     </w:tblStylePr>
   </w:style>
-  <w:style w:type="table" w:styleId="60">
+  <w:style w:type="table" w:styleId="750">
     <w:name w:val="Grid Table 7 Colorful"/>
-    <w:basedOn w:val="661"/>
+    <w:basedOn w:val="886"/>
     <w:uiPriority w:val="99"/>
     <w:pPr>
       <w:pBdr/>
@@ -12113,11 +12633,11 @@
         <w:tblBorders/>
       </w:tblPr>
       <w:tcPr>
-        <w:shd w:color="ffffff"/>
+        <w:shd w:val="clear" w:color="ffffff"/>
         <w:tcBorders>
-          <w:top w:val="none"/>
-          <w:left w:val="none"/>
-          <w:bottom w:val="none"/>
+          <w:top w:val="none" w:color="000000" w:sz="4" w:space="0"/>
+          <w:left w:val="none" w:color="000000" w:sz="4" w:space="0"/>
+          <w:bottom w:val="none" w:color="000000" w:sz="4" w:space="0"/>
           <w:right w:val="single" w:color="000000" w:themeColor="text1" w:themeTint="80" w:sz="4" w:space="0"/>
         </w:tcBorders>
       </w:tcPr>
@@ -12140,10 +12660,10 @@
       <w:tcPr>
         <w:shd w:val="clear" w:color="ffffff" w:themeColor="light1" w:fill="ffffff" w:themeFill="light1"/>
         <w:tcBorders>
-          <w:top w:val="none"/>
-          <w:left w:val="none"/>
+          <w:top w:val="none" w:color="000000" w:sz="4" w:space="0"/>
+          <w:left w:val="none" w:color="000000" w:sz="4" w:space="0"/>
           <w:bottom w:val="single" w:color="000000" w:themeColor="text1" w:themeTint="80" w:sz="4" w:space="0"/>
-          <w:right w:val="none"/>
+          <w:right w:val="none" w:color="000000" w:sz="4" w:space="0"/>
         </w:tcBorders>
       </w:tcPr>
     </w:tblStylePr>
@@ -12163,12 +12683,12 @@
         <w:tblBorders/>
       </w:tblPr>
       <w:tcPr>
-        <w:shd w:color="ffffff"/>
+        <w:shd w:val="clear" w:color="ffffff"/>
         <w:tcBorders>
-          <w:top w:val="none"/>
+          <w:top w:val="none" w:color="000000" w:sz="4" w:space="0"/>
           <w:left w:val="single" w:color="000000" w:themeColor="text1" w:themeTint="80" w:sz="4" w:space="0"/>
-          <w:bottom w:val="none"/>
-          <w:right w:val="none"/>
+          <w:bottom w:val="none" w:color="000000" w:sz="4" w:space="0"/>
+          <w:right w:val="none" w:color="000000" w:sz="4" w:space="0"/>
         </w:tcBorders>
       </w:tcPr>
     </w:tblStylePr>
@@ -12191,9 +12711,9 @@
         <w:shd w:val="clear" w:color="ffffff" w:themeColor="light1" w:fill="ffffff" w:themeFill="light1"/>
         <w:tcBorders>
           <w:top w:val="single" w:color="000000" w:themeColor="text1" w:themeTint="80" w:sz="4" w:space="0"/>
-          <w:left w:val="none"/>
-          <w:bottom w:val="none"/>
-          <w:right w:val="none"/>
+          <w:left w:val="none" w:color="000000" w:sz="4" w:space="0"/>
+          <w:bottom w:val="none" w:color="000000" w:sz="4" w:space="0"/>
+          <w:right w:val="none" w:color="000000" w:sz="4" w:space="0"/>
         </w:tcBorders>
       </w:tcPr>
     </w:tblStylePr>
@@ -12263,9 +12783,9 @@
       </w:tcPr>
     </w:tblStylePr>
   </w:style>
-  <w:style w:type="table" w:styleId="61">
+  <w:style w:type="table" w:styleId="751">
     <w:name w:val="Grid Table 7 Colorful - Accent 1"/>
-    <w:basedOn w:val="661"/>
+    <w:basedOn w:val="886"/>
     <w:uiPriority w:val="99"/>
     <w:pPr>
       <w:pBdr/>
@@ -12367,11 +12887,11 @@
         <w:tblBorders/>
       </w:tblPr>
       <w:tcPr>
-        <w:shd w:color="ffffff"/>
+        <w:shd w:val="clear" w:color="ffffff"/>
         <w:tcBorders>
-          <w:top w:val="none"/>
-          <w:left w:val="none"/>
-          <w:bottom w:val="none"/>
+          <w:top w:val="none" w:color="000000" w:sz="4" w:space="0"/>
+          <w:left w:val="none" w:color="000000" w:sz="4" w:space="0"/>
+          <w:bottom w:val="none" w:color="000000" w:sz="4" w:space="0"/>
           <w:right w:val="single" w:color="000000" w:themeColor="accent1" w:themeTint="80" w:sz="4" w:space="0"/>
         </w:tcBorders>
       </w:tcPr>
@@ -12394,10 +12914,10 @@
       <w:tcPr>
         <w:shd w:val="clear" w:color="ffffff" w:themeColor="light1" w:fill="ffffff" w:themeFill="light1"/>
         <w:tcBorders>
-          <w:top w:val="none"/>
-          <w:left w:val="none"/>
+          <w:top w:val="none" w:color="000000" w:sz="4" w:space="0"/>
+          <w:left w:val="none" w:color="000000" w:sz="4" w:space="0"/>
           <w:bottom w:val="single" w:color="000000" w:themeColor="accent1" w:themeTint="80" w:sz="4" w:space="0"/>
-          <w:right w:val="none"/>
+          <w:right w:val="none" w:color="000000" w:sz="4" w:space="0"/>
         </w:tcBorders>
       </w:tcPr>
     </w:tblStylePr>
@@ -12417,12 +12937,12 @@
         <w:tblBorders/>
       </w:tblPr>
       <w:tcPr>
-        <w:shd w:color="ffffff"/>
+        <w:shd w:val="clear" w:color="ffffff"/>
         <w:tcBorders>
-          <w:top w:val="none"/>
+          <w:top w:val="none" w:color="000000" w:sz="4" w:space="0"/>
           <w:left w:val="single" w:color="000000" w:themeColor="accent1" w:themeTint="80" w:sz="4" w:space="0"/>
-          <w:bottom w:val="none"/>
-          <w:right w:val="none"/>
+          <w:bottom w:val="none" w:color="000000" w:sz="4" w:space="0"/>
+          <w:right w:val="none" w:color="000000" w:sz="4" w:space="0"/>
         </w:tcBorders>
       </w:tcPr>
     </w:tblStylePr>
@@ -12445,9 +12965,9 @@
         <w:shd w:val="clear" w:color="ffffff" w:themeColor="light1" w:fill="ffffff" w:themeFill="light1"/>
         <w:tcBorders>
           <w:top w:val="single" w:color="000000" w:themeColor="accent1" w:themeTint="80" w:sz="4" w:space="0"/>
-          <w:left w:val="none"/>
-          <w:bottom w:val="none"/>
-          <w:right w:val="none"/>
+          <w:left w:val="none" w:color="000000" w:sz="4" w:space="0"/>
+          <w:bottom w:val="none" w:color="000000" w:sz="4" w:space="0"/>
+          <w:right w:val="none" w:color="000000" w:sz="4" w:space="0"/>
         </w:tcBorders>
       </w:tcPr>
     </w:tblStylePr>
@@ -12517,9 +13037,9 @@
       </w:tcPr>
     </w:tblStylePr>
   </w:style>
-  <w:style w:type="table" w:styleId="62">
+  <w:style w:type="table" w:styleId="752">
     <w:name w:val="Grid Table 7 Colorful - Accent 2"/>
-    <w:basedOn w:val="661"/>
+    <w:basedOn w:val="886"/>
     <w:uiPriority w:val="99"/>
     <w:pPr>
       <w:pBdr/>
@@ -12621,11 +13141,11 @@
         <w:tblBorders/>
       </w:tblPr>
       <w:tcPr>
-        <w:shd w:color="ffffff"/>
+        <w:shd w:val="clear" w:color="ffffff"/>
         <w:tcBorders>
-          <w:top w:val="none"/>
-          <w:left w:val="none"/>
-          <w:bottom w:val="none"/>
+          <w:top w:val="none" w:color="000000" w:sz="4" w:space="0"/>
+          <w:left w:val="none" w:color="000000" w:sz="4" w:space="0"/>
+          <w:bottom w:val="none" w:color="000000" w:sz="4" w:space="0"/>
           <w:right w:val="single" w:color="000000" w:themeColor="accent2" w:themeTint="97" w:sz="4" w:space="0"/>
         </w:tcBorders>
       </w:tcPr>
@@ -12648,10 +13168,10 @@
       <w:tcPr>
         <w:shd w:val="clear" w:color="ffffff" w:themeColor="light1" w:fill="ffffff" w:themeFill="light1"/>
         <w:tcBorders>
-          <w:top w:val="none"/>
-          <w:left w:val="none"/>
+          <w:top w:val="none" w:color="000000" w:sz="4" w:space="0"/>
+          <w:left w:val="none" w:color="000000" w:sz="4" w:space="0"/>
           <w:bottom w:val="single" w:color="000000" w:themeColor="accent2" w:themeTint="97" w:sz="4" w:space="0"/>
-          <w:right w:val="none"/>
+          <w:right w:val="none" w:color="000000" w:sz="4" w:space="0"/>
         </w:tcBorders>
       </w:tcPr>
     </w:tblStylePr>
@@ -12671,12 +13191,12 @@
         <w:tblBorders/>
       </w:tblPr>
       <w:tcPr>
-        <w:shd w:color="ffffff"/>
+        <w:shd w:val="clear" w:color="ffffff"/>
         <w:tcBorders>
-          <w:top w:val="none"/>
+          <w:top w:val="none" w:color="000000" w:sz="4" w:space="0"/>
           <w:left w:val="single" w:color="000000" w:themeColor="accent2" w:themeTint="97" w:sz="4" w:space="0"/>
-          <w:bottom w:val="none"/>
-          <w:right w:val="none"/>
+          <w:bottom w:val="none" w:color="000000" w:sz="4" w:space="0"/>
+          <w:right w:val="none" w:color="000000" w:sz="4" w:space="0"/>
         </w:tcBorders>
       </w:tcPr>
     </w:tblStylePr>
@@ -12699,9 +13219,9 @@
         <w:shd w:val="clear" w:color="ffffff" w:themeColor="light1" w:fill="ffffff" w:themeFill="light1"/>
         <w:tcBorders>
           <w:top w:val="single" w:color="000000" w:themeColor="accent2" w:themeTint="97" w:sz="4" w:space="0"/>
-          <w:left w:val="none"/>
-          <w:bottom w:val="none"/>
-          <w:right w:val="none"/>
+          <w:left w:val="none" w:color="000000" w:sz="4" w:space="0"/>
+          <w:bottom w:val="none" w:color="000000" w:sz="4" w:space="0"/>
+          <w:right w:val="none" w:color="000000" w:sz="4" w:space="0"/>
         </w:tcBorders>
       </w:tcPr>
     </w:tblStylePr>
@@ -12771,9 +13291,9 @@
       </w:tcPr>
     </w:tblStylePr>
   </w:style>
-  <w:style w:type="table" w:styleId="63">
+  <w:style w:type="table" w:styleId="753">
     <w:name w:val="Grid Table 7 Colorful - Accent 3"/>
-    <w:basedOn w:val="661"/>
+    <w:basedOn w:val="886"/>
     <w:uiPriority w:val="99"/>
     <w:pPr>
       <w:pBdr/>
@@ -12875,11 +13395,11 @@
         <w:tblBorders/>
       </w:tblPr>
       <w:tcPr>
-        <w:shd w:color="ffffff"/>
+        <w:shd w:val="clear" w:color="ffffff"/>
         <w:tcBorders>
-          <w:top w:val="none"/>
-          <w:left w:val="none"/>
-          <w:bottom w:val="none"/>
+          <w:top w:val="none" w:color="000000" w:sz="4" w:space="0"/>
+          <w:left w:val="none" w:color="000000" w:sz="4" w:space="0"/>
+          <w:bottom w:val="none" w:color="000000" w:sz="4" w:space="0"/>
           <w:right w:val="single" w:color="000000" w:themeColor="accent3" w:themeTint="FE" w:sz="4" w:space="0"/>
         </w:tcBorders>
       </w:tcPr>
@@ -12902,10 +13422,10 @@
       <w:tcPr>
         <w:shd w:val="clear" w:color="ffffff" w:themeColor="light1" w:fill="ffffff" w:themeFill="light1"/>
         <w:tcBorders>
-          <w:top w:val="none"/>
-          <w:left w:val="none"/>
+          <w:top w:val="none" w:color="000000" w:sz="4" w:space="0"/>
+          <w:left w:val="none" w:color="000000" w:sz="4" w:space="0"/>
           <w:bottom w:val="single" w:color="000000" w:themeColor="accent3" w:themeTint="FE" w:sz="4" w:space="0"/>
-          <w:right w:val="none"/>
+          <w:right w:val="none" w:color="000000" w:sz="4" w:space="0"/>
         </w:tcBorders>
       </w:tcPr>
     </w:tblStylePr>
@@ -12925,12 +13445,12 @@
         <w:tblBorders/>
       </w:tblPr>
       <w:tcPr>
-        <w:shd w:color="ffffff"/>
+        <w:shd w:val="clear" w:color="ffffff"/>
         <w:tcBorders>
-          <w:top w:val="none"/>
+          <w:top w:val="none" w:color="000000" w:sz="4" w:space="0"/>
           <w:left w:val="single" w:color="000000" w:themeColor="accent3" w:themeTint="FE" w:sz="4" w:space="0"/>
-          <w:bottom w:val="none"/>
-          <w:right w:val="none"/>
+          <w:bottom w:val="none" w:color="000000" w:sz="4" w:space="0"/>
+          <w:right w:val="none" w:color="000000" w:sz="4" w:space="0"/>
         </w:tcBorders>
       </w:tcPr>
     </w:tblStylePr>
@@ -12953,9 +13473,9 @@
         <w:shd w:val="clear" w:color="ffffff" w:themeColor="light1" w:fill="ffffff" w:themeFill="light1"/>
         <w:tcBorders>
           <w:top w:val="single" w:color="000000" w:themeColor="accent3" w:themeTint="FE" w:sz="4" w:space="0"/>
-          <w:left w:val="none"/>
-          <w:bottom w:val="none"/>
-          <w:right w:val="none"/>
+          <w:left w:val="none" w:color="000000" w:sz="4" w:space="0"/>
+          <w:bottom w:val="none" w:color="000000" w:sz="4" w:space="0"/>
+          <w:right w:val="none" w:color="000000" w:sz="4" w:space="0"/>
         </w:tcBorders>
       </w:tcPr>
     </w:tblStylePr>
@@ -13025,9 +13545,9 @@
       </w:tcPr>
     </w:tblStylePr>
   </w:style>
-  <w:style w:type="table" w:styleId="64">
+  <w:style w:type="table" w:styleId="754">
     <w:name w:val="Grid Table 7 Colorful - Accent 4"/>
-    <w:basedOn w:val="661"/>
+    <w:basedOn w:val="886"/>
     <w:uiPriority w:val="99"/>
     <w:pPr>
       <w:pBdr/>
@@ -13129,11 +13649,11 @@
         <w:tblBorders/>
       </w:tblPr>
       <w:tcPr>
-        <w:shd w:color="ffffff"/>
+        <w:shd w:val="clear" w:color="ffffff"/>
         <w:tcBorders>
-          <w:top w:val="none"/>
-          <w:left w:val="none"/>
-          <w:bottom w:val="none"/>
+          <w:top w:val="none" w:color="000000" w:sz="4" w:space="0"/>
+          <w:left w:val="none" w:color="000000" w:sz="4" w:space="0"/>
+          <w:bottom w:val="none" w:color="000000" w:sz="4" w:space="0"/>
           <w:right w:val="single" w:color="000000" w:themeColor="accent4" w:themeTint="9A" w:sz="4" w:space="0"/>
         </w:tcBorders>
       </w:tcPr>
@@ -13156,10 +13676,10 @@
       <w:tcPr>
         <w:shd w:val="clear" w:color="ffffff" w:themeColor="light1" w:fill="ffffff" w:themeFill="light1"/>
         <w:tcBorders>
-          <w:top w:val="none"/>
-          <w:left w:val="none"/>
+          <w:top w:val="none" w:color="000000" w:sz="4" w:space="0"/>
+          <w:left w:val="none" w:color="000000" w:sz="4" w:space="0"/>
           <w:bottom w:val="single" w:color="000000" w:themeColor="accent4" w:themeTint="9A" w:sz="4" w:space="0"/>
-          <w:right w:val="none"/>
+          <w:right w:val="none" w:color="000000" w:sz="4" w:space="0"/>
         </w:tcBorders>
       </w:tcPr>
     </w:tblStylePr>
@@ -13179,12 +13699,12 @@
         <w:tblBorders/>
       </w:tblPr>
       <w:tcPr>
-        <w:shd w:color="ffffff"/>
+        <w:shd w:val="clear" w:color="ffffff"/>
         <w:tcBorders>
-          <w:top w:val="none"/>
+          <w:top w:val="none" w:color="000000" w:sz="4" w:space="0"/>
           <w:left w:val="single" w:color="000000" w:themeColor="accent4" w:themeTint="9A" w:sz="4" w:space="0"/>
-          <w:bottom w:val="none"/>
-          <w:right w:val="none"/>
+          <w:bottom w:val="none" w:color="000000" w:sz="4" w:space="0"/>
+          <w:right w:val="none" w:color="000000" w:sz="4" w:space="0"/>
         </w:tcBorders>
       </w:tcPr>
     </w:tblStylePr>
@@ -13207,9 +13727,9 @@
         <w:shd w:val="clear" w:color="ffffff" w:themeColor="light1" w:fill="ffffff" w:themeFill="light1"/>
         <w:tcBorders>
           <w:top w:val="single" w:color="000000" w:themeColor="accent4" w:themeTint="9A" w:sz="4" w:space="0"/>
-          <w:left w:val="none"/>
-          <w:bottom w:val="none"/>
-          <w:right w:val="none"/>
+          <w:left w:val="none" w:color="000000" w:sz="4" w:space="0"/>
+          <w:bottom w:val="none" w:color="000000" w:sz="4" w:space="0"/>
+          <w:right w:val="none" w:color="000000" w:sz="4" w:space="0"/>
         </w:tcBorders>
       </w:tcPr>
     </w:tblStylePr>
@@ -13279,9 +13799,9 @@
       </w:tcPr>
     </w:tblStylePr>
   </w:style>
-  <w:style w:type="table" w:styleId="65">
+  <w:style w:type="table" w:styleId="755">
     <w:name w:val="Grid Table 7 Colorful - Accent 5"/>
-    <w:basedOn w:val="661"/>
+    <w:basedOn w:val="886"/>
     <w:uiPriority w:val="99"/>
     <w:pPr>
       <w:pBdr/>
@@ -13383,11 +13903,11 @@
         <w:tblBorders/>
       </w:tblPr>
       <w:tcPr>
-        <w:shd w:color="ffffff"/>
+        <w:shd w:val="clear" w:color="ffffff"/>
         <w:tcBorders>
-          <w:top w:val="none"/>
-          <w:left w:val="none"/>
-          <w:bottom w:val="none"/>
+          <w:top w:val="none" w:color="000000" w:sz="4" w:space="0"/>
+          <w:left w:val="none" w:color="000000" w:sz="4" w:space="0"/>
+          <w:bottom w:val="none" w:color="000000" w:sz="4" w:space="0"/>
           <w:right w:val="single" w:color="000000" w:themeColor="accent5" w:themeTint="90" w:sz="4" w:space="0"/>
         </w:tcBorders>
       </w:tcPr>
@@ -13410,10 +13930,10 @@
       <w:tcPr>
         <w:shd w:val="clear" w:color="ffffff" w:themeColor="light1" w:fill="ffffff" w:themeFill="light1"/>
         <w:tcBorders>
-          <w:top w:val="none"/>
-          <w:left w:val="none"/>
+          <w:top w:val="none" w:color="000000" w:sz="4" w:space="0"/>
+          <w:left w:val="none" w:color="000000" w:sz="4" w:space="0"/>
           <w:bottom w:val="single" w:color="000000" w:themeColor="accent5" w:themeTint="90" w:sz="4" w:space="0"/>
-          <w:right w:val="none"/>
+          <w:right w:val="none" w:color="000000" w:sz="4" w:space="0"/>
         </w:tcBorders>
       </w:tcPr>
     </w:tblStylePr>
@@ -13433,12 +13953,12 @@
         <w:tblBorders/>
       </w:tblPr>
       <w:tcPr>
-        <w:shd w:color="ffffff"/>
+        <w:shd w:val="clear" w:color="ffffff"/>
         <w:tcBorders>
-          <w:top w:val="none"/>
+          <w:top w:val="none" w:color="000000" w:sz="4" w:space="0"/>
           <w:left w:val="single" w:color="000000" w:themeColor="accent5" w:themeTint="90" w:sz="4" w:space="0"/>
-          <w:bottom w:val="none"/>
-          <w:right w:val="none"/>
+          <w:bottom w:val="none" w:color="000000" w:sz="4" w:space="0"/>
+          <w:right w:val="none" w:color="000000" w:sz="4" w:space="0"/>
         </w:tcBorders>
       </w:tcPr>
     </w:tblStylePr>
@@ -13461,9 +13981,9 @@
         <w:shd w:val="clear" w:color="ffffff" w:themeColor="light1" w:fill="ffffff" w:themeFill="light1"/>
         <w:tcBorders>
           <w:top w:val="single" w:color="000000" w:themeColor="accent5" w:themeTint="90" w:sz="4" w:space="0"/>
-          <w:left w:val="none"/>
-          <w:bottom w:val="none"/>
-          <w:right w:val="none"/>
+          <w:left w:val="none" w:color="000000" w:sz="4" w:space="0"/>
+          <w:bottom w:val="none" w:color="000000" w:sz="4" w:space="0"/>
+          <w:right w:val="none" w:color="000000" w:sz="4" w:space="0"/>
         </w:tcBorders>
       </w:tcPr>
     </w:tblStylePr>
@@ -13533,9 +14053,9 @@
       </w:tcPr>
     </w:tblStylePr>
   </w:style>
-  <w:style w:type="table" w:styleId="66">
+  <w:style w:type="table" w:styleId="756">
     <w:name w:val="Grid Table 7 Colorful - Accent 6"/>
-    <w:basedOn w:val="661"/>
+    <w:basedOn w:val="886"/>
     <w:uiPriority w:val="99"/>
     <w:pPr>
       <w:pBdr/>
@@ -13637,11 +14157,11 @@
         <w:tblBorders/>
       </w:tblPr>
       <w:tcPr>
-        <w:shd w:color="ffffff"/>
+        <w:shd w:val="clear" w:color="ffffff"/>
         <w:tcBorders>
-          <w:top w:val="none"/>
-          <w:left w:val="none"/>
-          <w:bottom w:val="none"/>
+          <w:top w:val="none" w:color="000000" w:sz="4" w:space="0"/>
+          <w:left w:val="none" w:color="000000" w:sz="4" w:space="0"/>
+          <w:bottom w:val="none" w:color="000000" w:sz="4" w:space="0"/>
           <w:right w:val="single" w:color="000000" w:themeColor="accent6" w:themeTint="90" w:sz="4" w:space="0"/>
         </w:tcBorders>
       </w:tcPr>
@@ -13664,10 +14184,10 @@
       <w:tcPr>
         <w:shd w:val="clear" w:color="ffffff" w:themeColor="light1" w:fill="ffffff" w:themeFill="light1"/>
         <w:tcBorders>
-          <w:top w:val="none"/>
-          <w:left w:val="none"/>
+          <w:top w:val="none" w:color="000000" w:sz="4" w:space="0"/>
+          <w:left w:val="none" w:color="000000" w:sz="4" w:space="0"/>
           <w:bottom w:val="single" w:color="000000" w:themeColor="accent6" w:themeTint="90" w:sz="4" w:space="0"/>
-          <w:right w:val="none"/>
+          <w:right w:val="none" w:color="000000" w:sz="4" w:space="0"/>
         </w:tcBorders>
       </w:tcPr>
     </w:tblStylePr>
@@ -13687,12 +14207,12 @@
         <w:tblBorders/>
       </w:tblPr>
       <w:tcPr>
-        <w:shd w:color="ffffff"/>
+        <w:shd w:val="clear" w:color="ffffff"/>
         <w:tcBorders>
-          <w:top w:val="none"/>
+          <w:top w:val="none" w:color="000000" w:sz="4" w:space="0"/>
           <w:left w:val="single" w:color="000000" w:themeColor="accent6" w:themeTint="90" w:sz="4" w:space="0"/>
-          <w:bottom w:val="none"/>
-          <w:right w:val="none"/>
+          <w:bottom w:val="none" w:color="000000" w:sz="4" w:space="0"/>
+          <w:right w:val="none" w:color="000000" w:sz="4" w:space="0"/>
         </w:tcBorders>
       </w:tcPr>
     </w:tblStylePr>
@@ -13715,9 +14235,9 @@
         <w:shd w:val="clear" w:color="ffffff" w:themeColor="light1" w:fill="ffffff" w:themeFill="light1"/>
         <w:tcBorders>
           <w:top w:val="single" w:color="000000" w:themeColor="accent6" w:themeTint="90" w:sz="4" w:space="0"/>
-          <w:left w:val="none"/>
-          <w:bottom w:val="none"/>
-          <w:right w:val="none"/>
+          <w:left w:val="none" w:color="000000" w:sz="4" w:space="0"/>
+          <w:bottom w:val="none" w:color="000000" w:sz="4" w:space="0"/>
+          <w:right w:val="none" w:color="000000" w:sz="4" w:space="0"/>
         </w:tcBorders>
       </w:tcPr>
     </w:tblStylePr>
@@ -13787,9 +14307,9 @@
       </w:tcPr>
     </w:tblStylePr>
   </w:style>
-  <w:style w:type="table" w:styleId="67">
+  <w:style w:type="table" w:styleId="757">
     <w:name w:val="List Table 1 Light"/>
-    <w:basedOn w:val="661"/>
+    <w:basedOn w:val="886"/>
     <w:uiPriority w:val="99"/>
     <w:pPr>
       <w:pBdr/>
@@ -14003,9 +14523,9 @@
       </w:tcPr>
     </w:tblStylePr>
   </w:style>
-  <w:style w:type="table" w:styleId="68">
+  <w:style w:type="table" w:styleId="758">
     <w:name w:val="List Table 1 Light - Accent 1"/>
-    <w:basedOn w:val="661"/>
+    <w:basedOn w:val="886"/>
     <w:uiPriority w:val="99"/>
     <w:pPr>
       <w:pBdr/>
@@ -14219,9 +14739,9 @@
       </w:tcPr>
     </w:tblStylePr>
   </w:style>
-  <w:style w:type="table" w:styleId="69">
+  <w:style w:type="table" w:styleId="759">
     <w:name w:val="List Table 1 Light - Accent 2"/>
-    <w:basedOn w:val="661"/>
+    <w:basedOn w:val="886"/>
     <w:uiPriority w:val="99"/>
     <w:pPr>
       <w:pBdr/>
@@ -14435,9 +14955,9 @@
       </w:tcPr>
     </w:tblStylePr>
   </w:style>
-  <w:style w:type="table" w:styleId="70">
+  <w:style w:type="table" w:styleId="760">
     <w:name w:val="List Table 1 Light - Accent 3"/>
-    <w:basedOn w:val="661"/>
+    <w:basedOn w:val="886"/>
     <w:uiPriority w:val="99"/>
     <w:pPr>
       <w:pBdr/>
@@ -14651,9 +15171,9 @@
       </w:tcPr>
     </w:tblStylePr>
   </w:style>
-  <w:style w:type="table" w:styleId="71">
+  <w:style w:type="table" w:styleId="761">
     <w:name w:val="List Table 1 Light - Accent 4"/>
-    <w:basedOn w:val="661"/>
+    <w:basedOn w:val="886"/>
     <w:uiPriority w:val="99"/>
     <w:pPr>
       <w:pBdr/>
@@ -14867,9 +15387,9 @@
       </w:tcPr>
     </w:tblStylePr>
   </w:style>
-  <w:style w:type="table" w:styleId="72">
+  <w:style w:type="table" w:styleId="762">
     <w:name w:val="List Table 1 Light - Accent 5"/>
-    <w:basedOn w:val="661"/>
+    <w:basedOn w:val="886"/>
     <w:uiPriority w:val="99"/>
     <w:pPr>
       <w:pBdr/>
@@ -15083,9 +15603,9 @@
       </w:tcPr>
     </w:tblStylePr>
   </w:style>
-  <w:style w:type="table" w:styleId="73">
+  <w:style w:type="table" w:styleId="763">
     <w:name w:val="List Table 1 Light - Accent 6"/>
-    <w:basedOn w:val="661"/>
+    <w:basedOn w:val="886"/>
     <w:uiPriority w:val="99"/>
     <w:pPr>
       <w:pBdr/>
@@ -15299,9 +15819,9 @@
       </w:tcPr>
     </w:tblStylePr>
   </w:style>
-  <w:style w:type="table" w:styleId="74">
+  <w:style w:type="table" w:styleId="764">
     <w:name w:val="List Table 2"/>
-    <w:basedOn w:val="661"/>
+    <w:basedOn w:val="886"/>
     <w:uiPriority w:val="99"/>
     <w:pPr>
       <w:pBdr/>
@@ -15537,9 +16057,9 @@
       </w:tcPr>
     </w:tblStylePr>
   </w:style>
-  <w:style w:type="table" w:styleId="75">
+  <w:style w:type="table" w:styleId="765">
     <w:name w:val="List Table 2 - Accent 1"/>
-    <w:basedOn w:val="661"/>
+    <w:basedOn w:val="886"/>
     <w:uiPriority w:val="99"/>
     <w:pPr>
       <w:pBdr/>
@@ -15775,9 +16295,9 @@
       </w:tcPr>
     </w:tblStylePr>
   </w:style>
-  <w:style w:type="table" w:styleId="76">
+  <w:style w:type="table" w:styleId="766">
     <w:name w:val="List Table 2 - Accent 2"/>
-    <w:basedOn w:val="661"/>
+    <w:basedOn w:val="886"/>
     <w:uiPriority w:val="99"/>
     <w:pPr>
       <w:pBdr/>
@@ -16013,9 +16533,9 @@
       </w:tcPr>
     </w:tblStylePr>
   </w:style>
-  <w:style w:type="table" w:styleId="77">
+  <w:style w:type="table" w:styleId="767">
     <w:name w:val="List Table 2 - Accent 3"/>
-    <w:basedOn w:val="661"/>
+    <w:basedOn w:val="886"/>
     <w:uiPriority w:val="99"/>
     <w:pPr>
       <w:pBdr/>
@@ -16251,9 +16771,9 @@
       </w:tcPr>
     </w:tblStylePr>
   </w:style>
-  <w:style w:type="table" w:styleId="78">
+  <w:style w:type="table" w:styleId="768">
     <w:name w:val="List Table 2 - Accent 4"/>
-    <w:basedOn w:val="661"/>
+    <w:basedOn w:val="886"/>
     <w:uiPriority w:val="99"/>
     <w:pPr>
       <w:pBdr/>
@@ -16489,9 +17009,9 @@
       </w:tcPr>
     </w:tblStylePr>
   </w:style>
-  <w:style w:type="table" w:styleId="79">
+  <w:style w:type="table" w:styleId="769">
     <w:name w:val="List Table 2 - Accent 5"/>
-    <w:basedOn w:val="661"/>
+    <w:basedOn w:val="886"/>
     <w:uiPriority w:val="99"/>
     <w:pPr>
       <w:pBdr/>
@@ -16727,9 +17247,9 @@
       </w:tcPr>
     </w:tblStylePr>
   </w:style>
-  <w:style w:type="table" w:styleId="80">
+  <w:style w:type="table" w:styleId="770">
     <w:name w:val="List Table 2 - Accent 6"/>
-    <w:basedOn w:val="661"/>
+    <w:basedOn w:val="886"/>
     <w:uiPriority w:val="99"/>
     <w:pPr>
       <w:pBdr/>
@@ -16965,9 +17485,9 @@
       </w:tcPr>
     </w:tblStylePr>
   </w:style>
-  <w:style w:type="table" w:styleId="81">
+  <w:style w:type="table" w:styleId="771">
     <w:name w:val="List Table 3"/>
-    <w:basedOn w:val="661"/>
+    <w:basedOn w:val="886"/>
     <w:uiPriority w:val="99"/>
     <w:pPr>
       <w:pBdr/>
@@ -17193,9 +17713,9 @@
       </w:tcPr>
     </w:tblStylePr>
   </w:style>
-  <w:style w:type="table" w:styleId="82">
+  <w:style w:type="table" w:styleId="772">
     <w:name w:val="List Table 3 - Accent 1"/>
-    <w:basedOn w:val="661"/>
+    <w:basedOn w:val="886"/>
     <w:uiPriority w:val="99"/>
     <w:pPr>
       <w:pBdr/>
@@ -17421,9 +17941,9 @@
       </w:tcPr>
     </w:tblStylePr>
   </w:style>
-  <w:style w:type="table" w:styleId="83">
+  <w:style w:type="table" w:styleId="773">
     <w:name w:val="List Table 3 - Accent 2"/>
-    <w:basedOn w:val="661"/>
+    <w:basedOn w:val="886"/>
     <w:uiPriority w:val="99"/>
     <w:pPr>
       <w:pBdr/>
@@ -17649,9 +18169,9 @@
       </w:tcPr>
     </w:tblStylePr>
   </w:style>
-  <w:style w:type="table" w:styleId="84">
+  <w:style w:type="table" w:styleId="774">
     <w:name w:val="List Table 3 - Accent 3"/>
-    <w:basedOn w:val="661"/>
+    <w:basedOn w:val="886"/>
     <w:uiPriority w:val="99"/>
     <w:pPr>
       <w:pBdr/>
@@ -17877,9 +18397,9 @@
       </w:tcPr>
     </w:tblStylePr>
   </w:style>
-  <w:style w:type="table" w:styleId="85">
+  <w:style w:type="table" w:styleId="775">
     <w:name w:val="List Table 3 - Accent 4"/>
-    <w:basedOn w:val="661"/>
+    <w:basedOn w:val="886"/>
     <w:uiPriority w:val="99"/>
     <w:pPr>
       <w:pBdr/>
@@ -18105,9 +18625,9 @@
       </w:tcPr>
     </w:tblStylePr>
   </w:style>
-  <w:style w:type="table" w:styleId="86">
+  <w:style w:type="table" w:styleId="776">
     <w:name w:val="List Table 3 - Accent 5"/>
-    <w:basedOn w:val="661"/>
+    <w:basedOn w:val="886"/>
     <w:uiPriority w:val="99"/>
     <w:pPr>
       <w:pBdr/>
@@ -18333,9 +18853,9 @@
       </w:tcPr>
     </w:tblStylePr>
   </w:style>
-  <w:style w:type="table" w:styleId="87">
+  <w:style w:type="table" w:styleId="777">
     <w:name w:val="List Table 3 - Accent 6"/>
-    <w:basedOn w:val="661"/>
+    <w:basedOn w:val="886"/>
     <w:uiPriority w:val="99"/>
     <w:pPr>
       <w:pBdr/>
@@ -18561,9 +19081,9 @@
       </w:tcPr>
     </w:tblStylePr>
   </w:style>
-  <w:style w:type="table" w:styleId="88">
+  <w:style w:type="table" w:styleId="778">
     <w:name w:val="List Table 4"/>
-    <w:basedOn w:val="661"/>
+    <w:basedOn w:val="886"/>
     <w:uiPriority w:val="99"/>
     <w:pPr>
       <w:pBdr/>
@@ -18786,9 +19306,9 @@
       </w:tcPr>
     </w:tblStylePr>
   </w:style>
-  <w:style w:type="table" w:styleId="89">
+  <w:style w:type="table" w:styleId="779">
     <w:name w:val="List Table 4 - Accent 1"/>
-    <w:basedOn w:val="661"/>
+    <w:basedOn w:val="886"/>
     <w:uiPriority w:val="99"/>
     <w:pPr>
       <w:pBdr/>
@@ -19011,9 +19531,9 @@
       </w:tcPr>
     </w:tblStylePr>
   </w:style>
-  <w:style w:type="table" w:styleId="90">
+  <w:style w:type="table" w:styleId="780">
     <w:name w:val="List Table 4 - Accent 2"/>
-    <w:basedOn w:val="661"/>
+    <w:basedOn w:val="886"/>
     <w:uiPriority w:val="99"/>
     <w:pPr>
       <w:pBdr/>
@@ -19236,9 +19756,9 @@
       </w:tcPr>
     </w:tblStylePr>
   </w:style>
-  <w:style w:type="table" w:styleId="91">
+  <w:style w:type="table" w:styleId="781">
     <w:name w:val="List Table 4 - Accent 3"/>
-    <w:basedOn w:val="661"/>
+    <w:basedOn w:val="886"/>
     <w:uiPriority w:val="99"/>
     <w:pPr>
       <w:pBdr/>
@@ -19461,9 +19981,9 @@
       </w:tcPr>
     </w:tblStylePr>
   </w:style>
-  <w:style w:type="table" w:styleId="92">
+  <w:style w:type="table" w:styleId="782">
     <w:name w:val="List Table 4 - Accent 4"/>
-    <w:basedOn w:val="661"/>
+    <w:basedOn w:val="886"/>
     <w:uiPriority w:val="99"/>
     <w:pPr>
       <w:pBdr/>
@@ -19686,9 +20206,9 @@
       </w:tcPr>
     </w:tblStylePr>
   </w:style>
-  <w:style w:type="table" w:styleId="93">
+  <w:style w:type="table" w:styleId="783">
     <w:name w:val="List Table 4 - Accent 5"/>
-    <w:basedOn w:val="661"/>
+    <w:basedOn w:val="886"/>
     <w:uiPriority w:val="99"/>
     <w:pPr>
       <w:pBdr/>
@@ -19911,9 +20431,9 @@
       </w:tcPr>
     </w:tblStylePr>
   </w:style>
-  <w:style w:type="table" w:styleId="94">
+  <w:style w:type="table" w:styleId="784">
     <w:name w:val="List Table 4 - Accent 6"/>
-    <w:basedOn w:val="661"/>
+    <w:basedOn w:val="886"/>
     <w:uiPriority w:val="99"/>
     <w:pPr>
       <w:pBdr/>
@@ -20136,9 +20656,9 @@
       </w:tcPr>
     </w:tblStylePr>
   </w:style>
-  <w:style w:type="table" w:styleId="95">
+  <w:style w:type="table" w:styleId="785">
     <w:name w:val="List Table 5 Dark"/>
-    <w:basedOn w:val="661"/>
+    <w:basedOn w:val="886"/>
     <w:uiPriority w:val="99"/>
     <w:pPr>
       <w:pBdr/>
@@ -20378,9 +20898,9 @@
       </w:tcPr>
     </w:tblStylePr>
   </w:style>
-  <w:style w:type="table" w:styleId="96">
+  <w:style w:type="table" w:styleId="786">
     <w:name w:val="List Table 5 Dark - Accent 1"/>
-    <w:basedOn w:val="661"/>
+    <w:basedOn w:val="886"/>
     <w:uiPriority w:val="99"/>
     <w:pPr>
       <w:pBdr/>
@@ -20620,9 +21140,9 @@
       </w:tcPr>
     </w:tblStylePr>
   </w:style>
-  <w:style w:type="table" w:styleId="97">
+  <w:style w:type="table" w:styleId="787">
     <w:name w:val="List Table 5 Dark - Accent 2"/>
-    <w:basedOn w:val="661"/>
+    <w:basedOn w:val="886"/>
     <w:uiPriority w:val="99"/>
     <w:pPr>
       <w:pBdr/>
@@ -20862,9 +21382,9 @@
       </w:tcPr>
     </w:tblStylePr>
   </w:style>
-  <w:style w:type="table" w:styleId="98">
+  <w:style w:type="table" w:styleId="788">
     <w:name w:val="List Table 5 Dark - Accent 3"/>
-    <w:basedOn w:val="661"/>
+    <w:basedOn w:val="886"/>
     <w:uiPriority w:val="99"/>
     <w:pPr>
       <w:pBdr/>
@@ -21104,9 +21624,9 @@
       </w:tcPr>
     </w:tblStylePr>
   </w:style>
-  <w:style w:type="table" w:styleId="99">
+  <w:style w:type="table" w:styleId="789">
     <w:name w:val="List Table 5 Dark - Accent 4"/>
-    <w:basedOn w:val="661"/>
+    <w:basedOn w:val="886"/>
     <w:uiPriority w:val="99"/>
     <w:pPr>
       <w:pBdr/>
@@ -21346,9 +21866,9 @@
       </w:tcPr>
     </w:tblStylePr>
   </w:style>
-  <w:style w:type="table" w:styleId="100">
+  <w:style w:type="table" w:styleId="790">
     <w:name w:val="List Table 5 Dark - Accent 5"/>
-    <w:basedOn w:val="661"/>
+    <w:basedOn w:val="886"/>
     <w:uiPriority w:val="99"/>
     <w:pPr>
       <w:pBdr/>
@@ -21588,9 +22108,9 @@
       </w:tcPr>
     </w:tblStylePr>
   </w:style>
-  <w:style w:type="table" w:styleId="101">
+  <w:style w:type="table" w:styleId="791">
     <w:name w:val="List Table 5 Dark - Accent 6"/>
-    <w:basedOn w:val="661"/>
+    <w:basedOn w:val="886"/>
     <w:uiPriority w:val="99"/>
     <w:pPr>
       <w:pBdr/>
@@ -21830,9 +22350,9 @@
       </w:tcPr>
     </w:tblStylePr>
   </w:style>
-  <w:style w:type="table" w:styleId="102">
+  <w:style w:type="table" w:styleId="792">
     <w:name w:val="List Table 6 Colorful"/>
-    <w:basedOn w:val="661"/>
+    <w:basedOn w:val="886"/>
     <w:uiPriority w:val="99"/>
     <w:pPr>
       <w:pBdr/>
@@ -22053,9 +22573,9 @@
       </w:tcPr>
     </w:tblStylePr>
   </w:style>
-  <w:style w:type="table" w:styleId="103">
+  <w:style w:type="table" w:styleId="793">
     <w:name w:val="List Table 6 Colorful - Accent 1"/>
-    <w:basedOn w:val="661"/>
+    <w:basedOn w:val="886"/>
     <w:uiPriority w:val="99"/>
     <w:pPr>
       <w:pBdr/>
@@ -22276,9 +22796,9 @@
       </w:tcPr>
     </w:tblStylePr>
   </w:style>
-  <w:style w:type="table" w:styleId="104">
+  <w:style w:type="table" w:styleId="794">
     <w:name w:val="List Table 6 Colorful - Accent 2"/>
-    <w:basedOn w:val="661"/>
+    <w:basedOn w:val="886"/>
     <w:uiPriority w:val="99"/>
     <w:pPr>
       <w:pBdr/>
@@ -22499,9 +23019,9 @@
       </w:tcPr>
     </w:tblStylePr>
   </w:style>
-  <w:style w:type="table" w:styleId="105">
+  <w:style w:type="table" w:styleId="795">
     <w:name w:val="List Table 6 Colorful - Accent 3"/>
-    <w:basedOn w:val="661"/>
+    <w:basedOn w:val="886"/>
     <w:uiPriority w:val="99"/>
     <w:pPr>
       <w:pBdr/>
@@ -22722,9 +23242,9 @@
       </w:tcPr>
     </w:tblStylePr>
   </w:style>
-  <w:style w:type="table" w:styleId="106">
+  <w:style w:type="table" w:styleId="796">
     <w:name w:val="List Table 6 Colorful - Accent 4"/>
-    <w:basedOn w:val="661"/>
+    <w:basedOn w:val="886"/>
     <w:uiPriority w:val="99"/>
     <w:pPr>
       <w:pBdr/>
@@ -22945,9 +23465,9 @@
       </w:tcPr>
     </w:tblStylePr>
   </w:style>
-  <w:style w:type="table" w:styleId="107">
+  <w:style w:type="table" w:styleId="797">
     <w:name w:val="List Table 6 Colorful - Accent 5"/>
-    <w:basedOn w:val="661"/>
+    <w:basedOn w:val="886"/>
     <w:uiPriority w:val="99"/>
     <w:pPr>
       <w:pBdr/>
@@ -23168,9 +23688,9 @@
       </w:tcPr>
     </w:tblStylePr>
   </w:style>
-  <w:style w:type="table" w:styleId="108">
+  <w:style w:type="table" w:styleId="798">
     <w:name w:val="List Table 6 Colorful - Accent 6"/>
-    <w:basedOn w:val="661"/>
+    <w:basedOn w:val="886"/>
     <w:uiPriority w:val="99"/>
     <w:pPr>
       <w:pBdr/>
@@ -23391,9 +23911,9 @@
       </w:tcPr>
     </w:tblStylePr>
   </w:style>
-  <w:style w:type="table" w:styleId="109">
+  <w:style w:type="table" w:styleId="799">
     <w:name w:val="List Table 7 Colorful"/>
-    <w:basedOn w:val="661"/>
+    <w:basedOn w:val="886"/>
     <w:uiPriority w:val="99"/>
     <w:pPr>
       <w:pBdr/>
@@ -23492,11 +24012,11 @@
         <w:tblBorders/>
       </w:tblPr>
       <w:tcPr>
-        <w:shd w:color="ffffff"/>
+        <w:shd w:val="clear" w:color="ffffff"/>
         <w:tcBorders>
-          <w:top w:val="none"/>
-          <w:left w:val="none"/>
-          <w:bottom w:val="none"/>
+          <w:top w:val="none" w:color="000000" w:sz="4" w:space="0"/>
+          <w:left w:val="none" w:color="000000" w:sz="4" w:space="0"/>
+          <w:bottom w:val="none" w:color="000000" w:sz="4" w:space="0"/>
           <w:right w:val="single" w:color="000000" w:themeColor="text1" w:themeTint="80" w:sz="4" w:space="0"/>
         </w:tcBorders>
       </w:tcPr>
@@ -23519,10 +24039,10 @@
       <w:tcPr>
         <w:shd w:val="clear" w:color="ffffff" w:themeColor="light1" w:fill="ffffff" w:themeFill="light1"/>
         <w:tcBorders>
-          <w:top w:val="none"/>
-          <w:left w:val="none"/>
+          <w:top w:val="none" w:color="000000" w:sz="4" w:space="0"/>
+          <w:left w:val="none" w:color="000000" w:sz="4" w:space="0"/>
           <w:bottom w:val="single" w:color="000000" w:themeColor="text1" w:themeTint="80" w:sz="4" w:space="0"/>
-          <w:right w:val="none"/>
+          <w:right w:val="none" w:color="000000" w:sz="4" w:space="0"/>
         </w:tcBorders>
       </w:tcPr>
     </w:tblStylePr>
@@ -23542,12 +24062,12 @@
         <w:tblBorders/>
       </w:tblPr>
       <w:tcPr>
-        <w:shd w:color="ffffff"/>
+        <w:shd w:val="clear" w:color="ffffff"/>
         <w:tcBorders>
-          <w:top w:val="none"/>
+          <w:top w:val="none" w:color="000000" w:sz="4" w:space="0"/>
           <w:left w:val="single" w:color="000000" w:themeColor="text1" w:themeTint="80" w:sz="4" w:space="0"/>
-          <w:bottom w:val="none"/>
-          <w:right w:val="none"/>
+          <w:bottom w:val="none" w:color="000000" w:sz="4" w:space="0"/>
+          <w:right w:val="none" w:color="000000" w:sz="4" w:space="0"/>
         </w:tcBorders>
       </w:tcPr>
     </w:tblStylePr>
@@ -23570,9 +24090,9 @@
         <w:shd w:val="clear" w:color="ffffff" w:themeColor="light1" w:fill="ffffff" w:themeFill="light1"/>
         <w:tcBorders>
           <w:top w:val="single" w:color="000000" w:themeColor="text1" w:themeTint="80" w:sz="4" w:space="0"/>
-          <w:left w:val="none"/>
-          <w:bottom w:val="none"/>
-          <w:right w:val="none"/>
+          <w:left w:val="none" w:color="000000" w:sz="4" w:space="0"/>
+          <w:bottom w:val="none" w:color="000000" w:sz="4" w:space="0"/>
+          <w:right w:val="none" w:color="000000" w:sz="4" w:space="0"/>
         </w:tcBorders>
       </w:tcPr>
     </w:tblStylePr>
@@ -23647,9 +24167,9 @@
       </w:tcPr>
     </w:tblStylePr>
   </w:style>
-  <w:style w:type="table" w:styleId="110">
+  <w:style w:type="table" w:styleId="800">
     <w:name w:val="List Table 7 Colorful - Accent 1"/>
-    <w:basedOn w:val="661"/>
+    <w:basedOn w:val="886"/>
     <w:uiPriority w:val="99"/>
     <w:pPr>
       <w:pBdr/>
@@ -23748,11 +24268,11 @@
         <w:tblBorders/>
       </w:tblPr>
       <w:tcPr>
-        <w:shd w:color="ffffff"/>
+        <w:shd w:val="clear" w:color="ffffff"/>
         <w:tcBorders>
-          <w:top w:val="none"/>
-          <w:left w:val="none"/>
-          <w:bottom w:val="none"/>
+          <w:top w:val="none" w:color="000000" w:sz="4" w:space="0"/>
+          <w:left w:val="none" w:color="000000" w:sz="4" w:space="0"/>
+          <w:bottom w:val="none" w:color="000000" w:sz="4" w:space="0"/>
           <w:right w:val="single" w:color="000000" w:themeColor="accent1" w:sz="4" w:space="0"/>
         </w:tcBorders>
       </w:tcPr>
@@ -23775,10 +24295,10 @@
       <w:tcPr>
         <w:shd w:val="clear" w:color="ffffff" w:themeColor="light1" w:fill="ffffff" w:themeFill="light1"/>
         <w:tcBorders>
-          <w:top w:val="none"/>
-          <w:left w:val="none"/>
+          <w:top w:val="none" w:color="000000" w:sz="4" w:space="0"/>
+          <w:left w:val="none" w:color="000000" w:sz="4" w:space="0"/>
           <w:bottom w:val="single" w:color="000000" w:themeColor="accent1" w:sz="4" w:space="0"/>
-          <w:right w:val="none"/>
+          <w:right w:val="none" w:color="000000" w:sz="4" w:space="0"/>
         </w:tcBorders>
       </w:tcPr>
     </w:tblStylePr>
@@ -23798,12 +24318,12 @@
         <w:tblBorders/>
       </w:tblPr>
       <w:tcPr>
-        <w:shd w:color="ffffff"/>
+        <w:shd w:val="clear" w:color="ffffff"/>
         <w:tcBorders>
-          <w:top w:val="none"/>
+          <w:top w:val="none" w:color="000000" w:sz="4" w:space="0"/>
           <w:left w:val="single" w:color="000000" w:themeColor="accent1" w:sz="4" w:space="0"/>
-          <w:bottom w:val="none"/>
-          <w:right w:val="none"/>
+          <w:bottom w:val="none" w:color="000000" w:sz="4" w:space="0"/>
+          <w:right w:val="none" w:color="000000" w:sz="4" w:space="0"/>
         </w:tcBorders>
       </w:tcPr>
     </w:tblStylePr>
@@ -23826,9 +24346,9 @@
         <w:shd w:val="clear" w:color="ffffff" w:themeColor="light1" w:fill="ffffff" w:themeFill="light1"/>
         <w:tcBorders>
           <w:top w:val="single" w:color="000000" w:themeColor="accent1" w:sz="4" w:space="0"/>
-          <w:left w:val="none"/>
-          <w:bottom w:val="none"/>
-          <w:right w:val="none"/>
+          <w:left w:val="none" w:color="000000" w:sz="4" w:space="0"/>
+          <w:bottom w:val="none" w:color="000000" w:sz="4" w:space="0"/>
+          <w:right w:val="none" w:color="000000" w:sz="4" w:space="0"/>
         </w:tcBorders>
       </w:tcPr>
     </w:tblStylePr>
@@ -23903,9 +24423,9 @@
       </w:tcPr>
     </w:tblStylePr>
   </w:style>
-  <w:style w:type="table" w:styleId="111">
+  <w:style w:type="table" w:styleId="801">
     <w:name w:val="List Table 7 Colorful - Accent 2"/>
-    <w:basedOn w:val="661"/>
+    <w:basedOn w:val="886"/>
     <w:uiPriority w:val="99"/>
     <w:pPr>
       <w:pBdr/>
@@ -24004,11 +24524,11 @@
         <w:tblBorders/>
       </w:tblPr>
       <w:tcPr>
-        <w:shd w:color="ffffff"/>
+        <w:shd w:val="clear" w:color="ffffff"/>
         <w:tcBorders>
-          <w:top w:val="none"/>
-          <w:left w:val="none"/>
-          <w:bottom w:val="none"/>
+          <w:top w:val="none" w:color="000000" w:sz="4" w:space="0"/>
+          <w:left w:val="none" w:color="000000" w:sz="4" w:space="0"/>
+          <w:bottom w:val="none" w:color="000000" w:sz="4" w:space="0"/>
           <w:right w:val="single" w:color="000000" w:themeColor="accent2" w:themeTint="97" w:sz="4" w:space="0"/>
         </w:tcBorders>
       </w:tcPr>
@@ -24031,10 +24551,10 @@
       <w:tcPr>
         <w:shd w:val="clear" w:color="ffffff" w:themeColor="light1" w:fill="ffffff" w:themeFill="light1"/>
         <w:tcBorders>
-          <w:top w:val="none"/>
-          <w:left w:val="none"/>
+          <w:top w:val="none" w:color="000000" w:sz="4" w:space="0"/>
+          <w:left w:val="none" w:color="000000" w:sz="4" w:space="0"/>
           <w:bottom w:val="single" w:color="000000" w:themeColor="accent2" w:themeTint="97" w:sz="4" w:space="0"/>
-          <w:right w:val="none"/>
+          <w:right w:val="none" w:color="000000" w:sz="4" w:space="0"/>
         </w:tcBorders>
       </w:tcPr>
     </w:tblStylePr>
@@ -24054,12 +24574,12 @@
         <w:tblBorders/>
       </w:tblPr>
       <w:tcPr>
-        <w:shd w:color="ffffff"/>
+        <w:shd w:val="clear" w:color="ffffff"/>
         <w:tcBorders>
-          <w:top w:val="none"/>
+          <w:top w:val="none" w:color="000000" w:sz="4" w:space="0"/>
           <w:left w:val="single" w:color="000000" w:themeColor="accent2" w:themeTint="97" w:sz="4" w:space="0"/>
-          <w:bottom w:val="none"/>
-          <w:right w:val="none"/>
+          <w:bottom w:val="none" w:color="000000" w:sz="4" w:space="0"/>
+          <w:right w:val="none" w:color="000000" w:sz="4" w:space="0"/>
         </w:tcBorders>
       </w:tcPr>
     </w:tblStylePr>
@@ -24082,9 +24602,9 @@
         <w:shd w:val="clear" w:color="ffffff" w:themeColor="light1" w:fill="ffffff" w:themeFill="light1"/>
         <w:tcBorders>
           <w:top w:val="single" w:color="000000" w:themeColor="accent2" w:themeTint="97" w:sz="4" w:space="0"/>
-          <w:left w:val="none"/>
-          <w:bottom w:val="none"/>
-          <w:right w:val="none"/>
+          <w:left w:val="none" w:color="000000" w:sz="4" w:space="0"/>
+          <w:bottom w:val="none" w:color="000000" w:sz="4" w:space="0"/>
+          <w:right w:val="none" w:color="000000" w:sz="4" w:space="0"/>
         </w:tcBorders>
       </w:tcPr>
     </w:tblStylePr>
@@ -24159,9 +24679,9 @@
       </w:tcPr>
     </w:tblStylePr>
   </w:style>
-  <w:style w:type="table" w:styleId="112">
+  <w:style w:type="table" w:styleId="802">
     <w:name w:val="List Table 7 Colorful - Accent 3"/>
-    <w:basedOn w:val="661"/>
+    <w:basedOn w:val="886"/>
     <w:uiPriority w:val="99"/>
     <w:pPr>
       <w:pBdr/>
@@ -24260,11 +24780,11 @@
         <w:tblBorders/>
       </w:tblPr>
       <w:tcPr>
-        <w:shd w:color="ffffff"/>
+        <w:shd w:val="clear" w:color="ffffff"/>
         <w:tcBorders>
-          <w:top w:val="none"/>
-          <w:left w:val="none"/>
-          <w:bottom w:val="none"/>
+          <w:top w:val="none" w:color="000000" w:sz="4" w:space="0"/>
+          <w:left w:val="none" w:color="000000" w:sz="4" w:space="0"/>
+          <w:bottom w:val="none" w:color="000000" w:sz="4" w:space="0"/>
           <w:right w:val="single" w:color="000000" w:themeColor="accent3" w:themeTint="98" w:sz="4" w:space="0"/>
         </w:tcBorders>
       </w:tcPr>
@@ -24287,10 +24807,10 @@
       <w:tcPr>
         <w:shd w:val="clear" w:color="ffffff" w:themeColor="light1" w:fill="ffffff" w:themeFill="light1"/>
         <w:tcBorders>
-          <w:top w:val="none"/>
-          <w:left w:val="none"/>
+          <w:top w:val="none" w:color="000000" w:sz="4" w:space="0"/>
+          <w:left w:val="none" w:color="000000" w:sz="4" w:space="0"/>
           <w:bottom w:val="single" w:color="000000" w:themeColor="accent3" w:themeTint="98" w:sz="4" w:space="0"/>
-          <w:right w:val="none"/>
+          <w:right w:val="none" w:color="000000" w:sz="4" w:space="0"/>
         </w:tcBorders>
       </w:tcPr>
     </w:tblStylePr>
@@ -24310,12 +24830,12 @@
         <w:tblBorders/>
       </w:tblPr>
       <w:tcPr>
-        <w:shd w:color="ffffff"/>
+        <w:shd w:val="clear" w:color="ffffff"/>
         <w:tcBorders>
-          <w:top w:val="none"/>
+          <w:top w:val="none" w:color="000000" w:sz="4" w:space="0"/>
           <w:left w:val="single" w:color="000000" w:themeColor="accent3" w:themeTint="98" w:sz="4" w:space="0"/>
-          <w:bottom w:val="none"/>
-          <w:right w:val="none"/>
+          <w:bottom w:val="none" w:color="000000" w:sz="4" w:space="0"/>
+          <w:right w:val="none" w:color="000000" w:sz="4" w:space="0"/>
         </w:tcBorders>
       </w:tcPr>
     </w:tblStylePr>
@@ -24338,9 +24858,9 @@
         <w:shd w:val="clear" w:color="ffffff" w:themeColor="light1" w:fill="ffffff" w:themeFill="light1"/>
         <w:tcBorders>
           <w:top w:val="single" w:color="000000" w:themeColor="accent3" w:themeTint="98" w:sz="4" w:space="0"/>
-          <w:left w:val="none"/>
-          <w:bottom w:val="none"/>
-          <w:right w:val="none"/>
+          <w:left w:val="none" w:color="000000" w:sz="4" w:space="0"/>
+          <w:bottom w:val="none" w:color="000000" w:sz="4" w:space="0"/>
+          <w:right w:val="none" w:color="000000" w:sz="4" w:space="0"/>
         </w:tcBorders>
       </w:tcPr>
     </w:tblStylePr>
@@ -24415,9 +24935,9 @@
       </w:tcPr>
     </w:tblStylePr>
   </w:style>
-  <w:style w:type="table" w:styleId="113">
+  <w:style w:type="table" w:styleId="803">
     <w:name w:val="List Table 7 Colorful - Accent 4"/>
-    <w:basedOn w:val="661"/>
+    <w:basedOn w:val="886"/>
     <w:uiPriority w:val="99"/>
     <w:pPr>
       <w:pBdr/>
@@ -24516,11 +25036,11 @@
         <w:tblBorders/>
       </w:tblPr>
       <w:tcPr>
-        <w:shd w:color="ffffff"/>
+        <w:shd w:val="clear" w:color="ffffff"/>
         <w:tcBorders>
-          <w:top w:val="none"/>
-          <w:left w:val="none"/>
-          <w:bottom w:val="none"/>
+          <w:top w:val="none" w:color="000000" w:sz="4" w:space="0"/>
+          <w:left w:val="none" w:color="000000" w:sz="4" w:space="0"/>
+          <w:bottom w:val="none" w:color="000000" w:sz="4" w:space="0"/>
           <w:right w:val="single" w:color="000000" w:themeColor="accent4" w:themeTint="9A" w:sz="4" w:space="0"/>
         </w:tcBorders>
       </w:tcPr>
@@ -24543,10 +25063,10 @@
       <w:tcPr>
         <w:shd w:val="clear" w:color="ffffff" w:themeColor="light1" w:fill="ffffff" w:themeFill="light1"/>
         <w:tcBorders>
-          <w:top w:val="none"/>
-          <w:left w:val="none"/>
+          <w:top w:val="none" w:color="000000" w:sz="4" w:space="0"/>
+          <w:left w:val="none" w:color="000000" w:sz="4" w:space="0"/>
           <w:bottom w:val="single" w:color="000000" w:themeColor="accent4" w:themeTint="9A" w:sz="4" w:space="0"/>
-          <w:right w:val="none"/>
+          <w:right w:val="none" w:color="000000" w:sz="4" w:space="0"/>
         </w:tcBorders>
       </w:tcPr>
     </w:tblStylePr>
@@ -24566,12 +25086,12 @@
         <w:tblBorders/>
       </w:tblPr>
       <w:tcPr>
-        <w:shd w:color="ffffff"/>
+        <w:shd w:val="clear" w:color="ffffff"/>
         <w:tcBorders>
-          <w:top w:val="none"/>
+          <w:top w:val="none" w:color="000000" w:sz="4" w:space="0"/>
           <w:left w:val="single" w:color="000000" w:themeColor="accent4" w:themeTint="9A" w:sz="4" w:space="0"/>
-          <w:bottom w:val="none"/>
-          <w:right w:val="none"/>
+          <w:bottom w:val="none" w:color="000000" w:sz="4" w:space="0"/>
+          <w:right w:val="none" w:color="000000" w:sz="4" w:space="0"/>
         </w:tcBorders>
       </w:tcPr>
     </w:tblStylePr>
@@ -24594,9 +25114,9 @@
         <w:shd w:val="clear" w:color="ffffff" w:themeColor="light1" w:fill="ffffff" w:themeFill="light1"/>
         <w:tcBorders>
           <w:top w:val="single" w:color="000000" w:themeColor="accent4" w:themeTint="9A" w:sz="4" w:space="0"/>
-          <w:left w:val="none"/>
-          <w:bottom w:val="none"/>
-          <w:right w:val="none"/>
+          <w:left w:val="none" w:color="000000" w:sz="4" w:space="0"/>
+          <w:bottom w:val="none" w:color="000000" w:sz="4" w:space="0"/>
+          <w:right w:val="none" w:color="000000" w:sz="4" w:space="0"/>
         </w:tcBorders>
       </w:tcPr>
     </w:tblStylePr>
@@ -24671,9 +25191,9 @@
       </w:tcPr>
     </w:tblStylePr>
   </w:style>
-  <w:style w:type="table" w:styleId="114">
+  <w:style w:type="table" w:styleId="804">
     <w:name w:val="List Table 7 Colorful - Accent 5"/>
-    <w:basedOn w:val="661"/>
+    <w:basedOn w:val="886"/>
     <w:uiPriority w:val="99"/>
     <w:pPr>
       <w:pBdr/>
@@ -24772,11 +25292,11 @@
         <w:tblBorders/>
       </w:tblPr>
       <w:tcPr>
-        <w:shd w:color="ffffff"/>
+        <w:shd w:val="clear" w:color="ffffff"/>
         <w:tcBorders>
-          <w:top w:val="none"/>
-          <w:left w:val="none"/>
-          <w:bottom w:val="none"/>
+          <w:top w:val="none" w:color="000000" w:sz="4" w:space="0"/>
+          <w:left w:val="none" w:color="000000" w:sz="4" w:space="0"/>
+          <w:bottom w:val="none" w:color="000000" w:sz="4" w:space="0"/>
           <w:right w:val="single" w:color="000000" w:themeColor="accent5" w:themeTint="9A" w:sz="4" w:space="0"/>
         </w:tcBorders>
       </w:tcPr>
@@ -24799,10 +25319,10 @@
       <w:tcPr>
         <w:shd w:val="clear" w:color="ffffff" w:themeColor="light1" w:fill="ffffff" w:themeFill="light1"/>
         <w:tcBorders>
-          <w:top w:val="none"/>
-          <w:left w:val="none"/>
+          <w:top w:val="none" w:color="000000" w:sz="4" w:space="0"/>
+          <w:left w:val="none" w:color="000000" w:sz="4" w:space="0"/>
           <w:bottom w:val="single" w:color="000000" w:themeColor="accent5" w:themeTint="9A" w:sz="4" w:space="0"/>
-          <w:right w:val="none"/>
+          <w:right w:val="none" w:color="000000" w:sz="4" w:space="0"/>
         </w:tcBorders>
       </w:tcPr>
     </w:tblStylePr>
@@ -24822,12 +25342,12 @@
         <w:tblBorders/>
       </w:tblPr>
       <w:tcPr>
-        <w:shd w:color="ffffff"/>
+        <w:shd w:val="clear" w:color="ffffff"/>
         <w:tcBorders>
-          <w:top w:val="none"/>
+          <w:top w:val="none" w:color="000000" w:sz="4" w:space="0"/>
           <w:left w:val="single" w:color="000000" w:themeColor="accent5" w:themeTint="9A" w:sz="4" w:space="0"/>
-          <w:bottom w:val="none"/>
-          <w:right w:val="none"/>
+          <w:bottom w:val="none" w:color="000000" w:sz="4" w:space="0"/>
+          <w:right w:val="none" w:color="000000" w:sz="4" w:space="0"/>
         </w:tcBorders>
       </w:tcPr>
     </w:tblStylePr>
@@ -24850,9 +25370,9 @@
         <w:shd w:val="clear" w:color="ffffff" w:themeColor="light1" w:fill="ffffff" w:themeFill="light1"/>
         <w:tcBorders>
           <w:top w:val="single" w:color="000000" w:themeColor="accent5" w:themeTint="9A" w:sz="4" w:space="0"/>
-          <w:left w:val="none"/>
-          <w:bottom w:val="none"/>
-          <w:right w:val="none"/>
+          <w:left w:val="none" w:color="000000" w:sz="4" w:space="0"/>
+          <w:bottom w:val="none" w:color="000000" w:sz="4" w:space="0"/>
+          <w:right w:val="none" w:color="000000" w:sz="4" w:space="0"/>
         </w:tcBorders>
       </w:tcPr>
     </w:tblStylePr>
@@ -24927,9 +25447,9 @@
       </w:tcPr>
     </w:tblStylePr>
   </w:style>
-  <w:style w:type="table" w:styleId="115">
+  <w:style w:type="table" w:styleId="805">
     <w:name w:val="List Table 7 Colorful - Accent 6"/>
-    <w:basedOn w:val="661"/>
+    <w:basedOn w:val="886"/>
     <w:uiPriority w:val="99"/>
     <w:pPr>
       <w:pBdr/>
@@ -25028,11 +25548,11 @@
         <w:tblBorders/>
       </w:tblPr>
       <w:tcPr>
-        <w:shd w:color="ffffff"/>
+        <w:shd w:val="clear" w:color="ffffff"/>
         <w:tcBorders>
-          <w:top w:val="none"/>
-          <w:left w:val="none"/>
-          <w:bottom w:val="none"/>
+          <w:top w:val="none" w:color="000000" w:sz="4" w:space="0"/>
+          <w:left w:val="none" w:color="000000" w:sz="4" w:space="0"/>
+          <w:bottom w:val="none" w:color="000000" w:sz="4" w:space="0"/>
           <w:right w:val="single" w:color="000000" w:themeColor="accent6" w:themeTint="98" w:sz="4" w:space="0"/>
         </w:tcBorders>
       </w:tcPr>
@@ -25055,10 +25575,10 @@
       <w:tcPr>
         <w:shd w:val="clear" w:color="ffffff" w:themeColor="light1" w:fill="ffffff" w:themeFill="light1"/>
         <w:tcBorders>
-          <w:top w:val="none"/>
-          <w:left w:val="none"/>
+          <w:top w:val="none" w:color="000000" w:sz="4" w:space="0"/>
+          <w:left w:val="none" w:color="000000" w:sz="4" w:space="0"/>
           <w:bottom w:val="single" w:color="000000" w:themeColor="accent6" w:themeTint="98" w:sz="4" w:space="0"/>
-          <w:right w:val="none"/>
+          <w:right w:val="none" w:color="000000" w:sz="4" w:space="0"/>
         </w:tcBorders>
       </w:tcPr>
     </w:tblStylePr>
@@ -25078,12 +25598,12 @@
         <w:tblBorders/>
       </w:tblPr>
       <w:tcPr>
-        <w:shd w:color="ffffff"/>
+        <w:shd w:val="clear" w:color="ffffff"/>
         <w:tcBorders>
-          <w:top w:val="none"/>
+          <w:top w:val="none" w:color="000000" w:sz="4" w:space="0"/>
           <w:left w:val="single" w:color="000000" w:themeColor="accent6" w:themeTint="98" w:sz="4" w:space="0"/>
-          <w:bottom w:val="none"/>
-          <w:right w:val="none"/>
+          <w:bottom w:val="none" w:color="000000" w:sz="4" w:space="0"/>
+          <w:right w:val="none" w:color="000000" w:sz="4" w:space="0"/>
         </w:tcBorders>
       </w:tcPr>
     </w:tblStylePr>
@@ -25106,9 +25626,9 @@
         <w:shd w:val="clear" w:color="ffffff" w:themeColor="light1" w:fill="ffffff" w:themeFill="light1"/>
         <w:tcBorders>
           <w:top w:val="single" w:color="000000" w:themeColor="accent6" w:themeTint="98" w:sz="4" w:space="0"/>
-          <w:left w:val="none"/>
-          <w:bottom w:val="none"/>
-          <w:right w:val="none"/>
+          <w:left w:val="none" w:color="000000" w:sz="4" w:space="0"/>
+          <w:bottom w:val="none" w:color="000000" w:sz="4" w:space="0"/>
+          <w:right w:val="none" w:color="000000" w:sz="4" w:space="0"/>
         </w:tcBorders>
       </w:tcPr>
     </w:tblStylePr>
@@ -25183,9 +25703,9 @@
       </w:tcPr>
     </w:tblStylePr>
   </w:style>
-  <w:style w:type="table" w:styleId="116">
+  <w:style w:type="table" w:styleId="806">
     <w:name w:val="Lined - Accent"/>
-    <w:basedOn w:val="661"/>
+    <w:basedOn w:val="886"/>
     <w:uiPriority w:val="99"/>
     <w:pPr>
       <w:pBdr/>
@@ -25420,9 +25940,9 @@
       </w:tcPr>
     </w:tblStylePr>
   </w:style>
-  <w:style w:type="table" w:styleId="117">
+  <w:style w:type="table" w:styleId="807">
     <w:name w:val="Lined - Accent 1"/>
-    <w:basedOn w:val="661"/>
+    <w:basedOn w:val="886"/>
     <w:uiPriority w:val="99"/>
     <w:pPr>
       <w:pBdr/>
@@ -25657,9 +26177,9 @@
       </w:tcPr>
     </w:tblStylePr>
   </w:style>
-  <w:style w:type="table" w:styleId="118">
+  <w:style w:type="table" w:styleId="808">
     <w:name w:val="Lined - Accent 2"/>
-    <w:basedOn w:val="661"/>
+    <w:basedOn w:val="886"/>
     <w:uiPriority w:val="99"/>
     <w:pPr>
       <w:pBdr/>
@@ -25894,9 +26414,9 @@
       </w:tcPr>
     </w:tblStylePr>
   </w:style>
-  <w:style w:type="table" w:styleId="119">
+  <w:style w:type="table" w:styleId="809">
     <w:name w:val="Lined - Accent 3"/>
-    <w:basedOn w:val="661"/>
+    <w:basedOn w:val="886"/>
     <w:uiPriority w:val="99"/>
     <w:pPr>
       <w:pBdr/>
@@ -26131,9 +26651,9 @@
       </w:tcPr>
     </w:tblStylePr>
   </w:style>
-  <w:style w:type="table" w:styleId="120">
+  <w:style w:type="table" w:styleId="810">
     <w:name w:val="Lined - Accent 4"/>
-    <w:basedOn w:val="661"/>
+    <w:basedOn w:val="886"/>
     <w:uiPriority w:val="99"/>
     <w:pPr>
       <w:pBdr/>
@@ -26368,9 +26888,9 @@
       </w:tcPr>
     </w:tblStylePr>
   </w:style>
-  <w:style w:type="table" w:styleId="121">
+  <w:style w:type="table" w:styleId="811">
     <w:name w:val="Lined - Accent 5"/>
-    <w:basedOn w:val="661"/>
+    <w:basedOn w:val="886"/>
     <w:uiPriority w:val="99"/>
     <w:pPr>
       <w:pBdr/>
@@ -26605,9 +27125,9 @@
       </w:tcPr>
     </w:tblStylePr>
   </w:style>
-  <w:style w:type="table" w:styleId="122">
+  <w:style w:type="table" w:styleId="812">
     <w:name w:val="Lined - Accent 6"/>
-    <w:basedOn w:val="661"/>
+    <w:basedOn w:val="886"/>
     <w:uiPriority w:val="99"/>
     <w:pPr>
       <w:pBdr/>
@@ -26842,9 +27362,9 @@
       </w:tcPr>
     </w:tblStylePr>
   </w:style>
-  <w:style w:type="table" w:styleId="123">
+  <w:style w:type="table" w:styleId="813">
     <w:name w:val="Bordered &amp; Lined - Accent"/>
-    <w:basedOn w:val="661"/>
+    <w:basedOn w:val="886"/>
     <w:uiPriority w:val="99"/>
     <w:pPr>
       <w:pBdr/>
@@ -27086,9 +27606,9 @@
       </w:tcPr>
     </w:tblStylePr>
   </w:style>
-  <w:style w:type="table" w:styleId="124">
+  <w:style w:type="table" w:styleId="814">
     <w:name w:val="Bordered &amp; Lined - Accent 1"/>
-    <w:basedOn w:val="661"/>
+    <w:basedOn w:val="886"/>
     <w:uiPriority w:val="99"/>
     <w:pPr>
       <w:pBdr/>
@@ -27330,9 +27850,9 @@
       </w:tcPr>
     </w:tblStylePr>
   </w:style>
-  <w:style w:type="table" w:styleId="125">
+  <w:style w:type="table" w:styleId="815">
     <w:name w:val="Bordered &amp; Lined - Accent 2"/>
-    <w:basedOn w:val="661"/>
+    <w:basedOn w:val="886"/>
     <w:uiPriority w:val="99"/>
     <w:pPr>
       <w:pBdr/>
@@ -27574,9 +28094,9 @@
       </w:tcPr>
     </w:tblStylePr>
   </w:style>
-  <w:style w:type="table" w:styleId="126">
+  <w:style w:type="table" w:styleId="816">
     <w:name w:val="Bordered &amp; Lined - Accent 3"/>
-    <w:basedOn w:val="661"/>
+    <w:basedOn w:val="886"/>
     <w:uiPriority w:val="99"/>
     <w:pPr>
       <w:pBdr/>
@@ -27818,9 +28338,9 @@
       </w:tcPr>
     </w:tblStylePr>
   </w:style>
-  <w:style w:type="table" w:styleId="127">
+  <w:style w:type="table" w:styleId="817">
     <w:name w:val="Bordered &amp; Lined - Accent 4"/>
-    <w:basedOn w:val="661"/>
+    <w:basedOn w:val="886"/>
     <w:uiPriority w:val="99"/>
     <w:pPr>
       <w:pBdr/>
@@ -28062,9 +28582,9 @@
       </w:tcPr>
     </w:tblStylePr>
   </w:style>
-  <w:style w:type="table" w:styleId="128">
+  <w:style w:type="table" w:styleId="818">
     <w:name w:val="Bordered &amp; Lined - Accent 5"/>
-    <w:basedOn w:val="661"/>
+    <w:basedOn w:val="886"/>
     <w:uiPriority w:val="99"/>
     <w:pPr>
       <w:pBdr/>
@@ -28306,9 +28826,9 @@
       </w:tcPr>
     </w:tblStylePr>
   </w:style>
-  <w:style w:type="table" w:styleId="129">
+  <w:style w:type="table" w:styleId="819">
     <w:name w:val="Bordered &amp; Lined - Accent 6"/>
-    <w:basedOn w:val="661"/>
+    <w:basedOn w:val="886"/>
     <w:uiPriority w:val="99"/>
     <w:pPr>
       <w:pBdr/>
@@ -28550,9 +29070,9 @@
       </w:tcPr>
     </w:tblStylePr>
   </w:style>
-  <w:style w:type="table" w:styleId="130">
+  <w:style w:type="table" w:styleId="820">
     <w:name w:val="Bordered"/>
-    <w:basedOn w:val="661"/>
+    <w:basedOn w:val="886"/>
     <w:uiPriority w:val="99"/>
     <w:pPr>
       <w:pBdr/>
@@ -28781,9 +29301,9 @@
       </w:tcPr>
     </w:tblStylePr>
   </w:style>
-  <w:style w:type="table" w:styleId="131">
+  <w:style w:type="table" w:styleId="821">
     <w:name w:val="Bordered - Accent 1"/>
-    <w:basedOn w:val="661"/>
+    <w:basedOn w:val="886"/>
     <w:uiPriority w:val="99"/>
     <w:pPr>
       <w:pBdr/>
@@ -29012,9 +29532,9 @@
       </w:tcPr>
     </w:tblStylePr>
   </w:style>
-  <w:style w:type="table" w:styleId="132">
+  <w:style w:type="table" w:styleId="822">
     <w:name w:val="Bordered - Accent 2"/>
-    <w:basedOn w:val="661"/>
+    <w:basedOn w:val="886"/>
     <w:uiPriority w:val="99"/>
     <w:pPr>
       <w:pBdr/>
@@ -29243,9 +29763,9 @@
       </w:tcPr>
     </w:tblStylePr>
   </w:style>
-  <w:style w:type="table" w:styleId="133">
+  <w:style w:type="table" w:styleId="823">
     <w:name w:val="Bordered - Accent 3"/>
-    <w:basedOn w:val="661"/>
+    <w:basedOn w:val="886"/>
     <w:uiPriority w:val="99"/>
     <w:pPr>
       <w:pBdr/>
@@ -29474,9 +29994,9 @@
       </w:tcPr>
     </w:tblStylePr>
   </w:style>
-  <w:style w:type="table" w:styleId="134">
+  <w:style w:type="table" w:styleId="824">
     <w:name w:val="Bordered - Accent 4"/>
-    <w:basedOn w:val="661"/>
+    <w:basedOn w:val="886"/>
     <w:uiPriority w:val="99"/>
     <w:pPr>
       <w:pBdr/>
@@ -29705,9 +30225,9 @@
       </w:tcPr>
     </w:tblStylePr>
   </w:style>
-  <w:style w:type="table" w:styleId="135">
+  <w:style w:type="table" w:styleId="825">
     <w:name w:val="Bordered - Accent 5"/>
-    <w:basedOn w:val="661"/>
+    <w:basedOn w:val="886"/>
     <w:uiPriority w:val="99"/>
     <w:pPr>
       <w:pBdr/>
@@ -29936,9 +30456,9 @@
       </w:tcPr>
     </w:tblStylePr>
   </w:style>
-  <w:style w:type="table" w:styleId="136">
+  <w:style w:type="table" w:styleId="826">
     <w:name w:val="Bordered - Accent 6"/>
-    <w:basedOn w:val="661"/>
+    <w:basedOn w:val="886"/>
     <w:uiPriority w:val="99"/>
     <w:pPr>
       <w:pBdr/>
@@ -30167,11 +30687,11 @@
       </w:tcPr>
     </w:tblStylePr>
   </w:style>
-  <w:style w:type="paragraph" w:styleId="138">
+  <w:style w:type="paragraph" w:styleId="827">
     <w:name w:val="Heading 1"/>
-    <w:basedOn w:val="660"/>
-    <w:next w:val="660"/>
-    <w:link w:val="149"/>
+    <w:basedOn w:val="885"/>
+    <w:next w:val="885"/>
+    <w:link w:val="837"/>
     <w:uiPriority w:val="9"/>
     <w:qFormat/>
     <w:pPr>
@@ -30189,11 +30709,11 @@
       <w:szCs w:val="40"/>
     </w:rPr>
   </w:style>
-  <w:style w:type="paragraph" w:styleId="139">
+  <w:style w:type="paragraph" w:styleId="828">
     <w:name w:val="Heading 2"/>
-    <w:basedOn w:val="660"/>
-    <w:next w:val="660"/>
-    <w:link w:val="150"/>
+    <w:basedOn w:val="885"/>
+    <w:next w:val="885"/>
+    <w:link w:val="838"/>
     <w:uiPriority w:val="9"/>
     <w:unhideWhenUsed/>
     <w:qFormat/>
@@ -30212,11 +30732,11 @@
       <w:szCs w:val="32"/>
     </w:rPr>
   </w:style>
-  <w:style w:type="paragraph" w:styleId="140">
+  <w:style w:type="paragraph" w:styleId="829">
     <w:name w:val="Heading 3"/>
-    <w:basedOn w:val="660"/>
-    <w:next w:val="660"/>
-    <w:link w:val="151"/>
+    <w:basedOn w:val="885"/>
+    <w:next w:val="885"/>
+    <w:link w:val="839"/>
     <w:uiPriority w:val="9"/>
     <w:unhideWhenUsed/>
     <w:qFormat/>
@@ -30235,11 +30755,11 @@
       <w:szCs w:val="28"/>
     </w:rPr>
   </w:style>
-  <w:style w:type="paragraph" w:styleId="141">
+  <w:style w:type="paragraph" w:styleId="830">
     <w:name w:val="Heading 4"/>
-    <w:basedOn w:val="660"/>
-    <w:next w:val="660"/>
-    <w:link w:val="152"/>
+    <w:basedOn w:val="885"/>
+    <w:next w:val="885"/>
+    <w:link w:val="840"/>
     <w:uiPriority w:val="9"/>
     <w:unhideWhenUsed/>
     <w:qFormat/>
@@ -30258,11 +30778,11 @@
       <w:color w:val="0f4761" w:themeColor="accent1" w:themeShade="BF"/>
     </w:rPr>
   </w:style>
-  <w:style w:type="paragraph" w:styleId="142">
+  <w:style w:type="paragraph" w:styleId="831">
     <w:name w:val="Heading 5"/>
-    <w:basedOn w:val="660"/>
-    <w:next w:val="660"/>
-    <w:link w:val="153"/>
+    <w:basedOn w:val="885"/>
+    <w:next w:val="885"/>
+    <w:link w:val="841"/>
     <w:uiPriority w:val="9"/>
     <w:unhideWhenUsed/>
     <w:qFormat/>
@@ -30279,11 +30799,11 @@
       <w:color w:val="0f4761" w:themeColor="accent1" w:themeShade="BF"/>
     </w:rPr>
   </w:style>
-  <w:style w:type="paragraph" w:styleId="143">
+  <w:style w:type="paragraph" w:styleId="832">
     <w:name w:val="Heading 6"/>
-    <w:basedOn w:val="660"/>
-    <w:next w:val="660"/>
-    <w:link w:val="154"/>
+    <w:basedOn w:val="885"/>
+    <w:next w:val="885"/>
+    <w:link w:val="842"/>
     <w:uiPriority w:val="9"/>
     <w:unhideWhenUsed/>
     <w:qFormat/>
@@ -30302,11 +30822,11 @@
       <w:color w:val="595959" w:themeColor="text1" w:themeTint="A6"/>
     </w:rPr>
   </w:style>
-  <w:style w:type="paragraph" w:styleId="144">
+  <w:style w:type="paragraph" w:styleId="833">
     <w:name w:val="Heading 7"/>
-    <w:basedOn w:val="660"/>
-    <w:next w:val="660"/>
-    <w:link w:val="155"/>
+    <w:basedOn w:val="885"/>
+    <w:next w:val="885"/>
+    <w:link w:val="843"/>
     <w:uiPriority w:val="9"/>
     <w:unhideWhenUsed/>
     <w:qFormat/>
@@ -30323,11 +30843,11 @@
       <w:color w:val="595959" w:themeColor="text1" w:themeTint="A6"/>
     </w:rPr>
   </w:style>
-  <w:style w:type="paragraph" w:styleId="145">
+  <w:style w:type="paragraph" w:styleId="834">
     <w:name w:val="Heading 8"/>
-    <w:basedOn w:val="660"/>
-    <w:next w:val="660"/>
-    <w:link w:val="156"/>
+    <w:basedOn w:val="885"/>
+    <w:next w:val="885"/>
+    <w:link w:val="844"/>
     <w:uiPriority w:val="9"/>
     <w:unhideWhenUsed/>
     <w:qFormat/>
@@ -30346,11 +30866,11 @@
       <w:color w:val="272727" w:themeColor="text1" w:themeTint="D8"/>
     </w:rPr>
   </w:style>
-  <w:style w:type="paragraph" w:styleId="146">
+  <w:style w:type="paragraph" w:styleId="835">
     <w:name w:val="Heading 9"/>
-    <w:basedOn w:val="660"/>
-    <w:next w:val="660"/>
-    <w:link w:val="157"/>
+    <w:basedOn w:val="885"/>
+    <w:next w:val="885"/>
+    <w:link w:val="845"/>
     <w:uiPriority w:val="9"/>
     <w:unhideWhenUsed/>
     <w:qFormat/>
@@ -30369,7 +30889,7 @@
       <w:color w:val="272727" w:themeColor="text1" w:themeTint="D8"/>
     </w:rPr>
   </w:style>
-  <w:style w:type="character" w:styleId="147" w:default="1">
+  <w:style w:type="character" w:styleId="836" w:default="1">
     <w:name w:val="Default Paragraph Font"/>
     <w:uiPriority w:val="1"/>
     <w:semiHidden/>
@@ -30380,10 +30900,10 @@
       <w:ind/>
     </w:pPr>
   </w:style>
-  <w:style w:type="character" w:styleId="149">
+  <w:style w:type="character" w:styleId="837">
     <w:name w:val="Heading 1 Char"/>
-    <w:basedOn w:val="147"/>
-    <w:link w:val="138"/>
+    <w:basedOn w:val="836"/>
+    <w:link w:val="827"/>
     <w:uiPriority w:val="9"/>
     <w:pPr>
       <w:pBdr/>
@@ -30397,10 +30917,10 @@
       <w:szCs w:val="40"/>
     </w:rPr>
   </w:style>
-  <w:style w:type="character" w:styleId="150">
+  <w:style w:type="character" w:styleId="838">
     <w:name w:val="Heading 2 Char"/>
-    <w:basedOn w:val="147"/>
-    <w:link w:val="139"/>
+    <w:basedOn w:val="836"/>
+    <w:link w:val="828"/>
     <w:uiPriority w:val="9"/>
     <w:pPr>
       <w:pBdr/>
@@ -30414,10 +30934,10 @@
       <w:szCs w:val="32"/>
     </w:rPr>
   </w:style>
-  <w:style w:type="character" w:styleId="151">
+  <w:style w:type="character" w:styleId="839">
     <w:name w:val="Heading 3 Char"/>
-    <w:basedOn w:val="147"/>
-    <w:link w:val="140"/>
+    <w:basedOn w:val="836"/>
+    <w:link w:val="829"/>
     <w:uiPriority w:val="9"/>
     <w:pPr>
       <w:pBdr/>
@@ -30431,10 +30951,10 @@
       <w:szCs w:val="28"/>
     </w:rPr>
   </w:style>
-  <w:style w:type="character" w:styleId="152">
+  <w:style w:type="character" w:styleId="840">
     <w:name w:val="Heading 4 Char"/>
-    <w:basedOn w:val="147"/>
-    <w:link w:val="141"/>
+    <w:basedOn w:val="836"/>
+    <w:link w:val="830"/>
     <w:uiPriority w:val="9"/>
     <w:pPr>
       <w:pBdr/>
@@ -30448,10 +30968,10 @@
       <w:color w:val="0f4761" w:themeColor="accent1" w:themeShade="BF"/>
     </w:rPr>
   </w:style>
-  <w:style w:type="character" w:styleId="153">
+  <w:style w:type="character" w:styleId="841">
     <w:name w:val="Heading 5 Char"/>
-    <w:basedOn w:val="147"/>
-    <w:link w:val="142"/>
+    <w:basedOn w:val="836"/>
+    <w:link w:val="831"/>
     <w:uiPriority w:val="9"/>
     <w:pPr>
       <w:pBdr/>
@@ -30463,10 +30983,10 @@
       <w:color w:val="0f4761" w:themeColor="accent1" w:themeShade="BF"/>
     </w:rPr>
   </w:style>
-  <w:style w:type="character" w:styleId="154">
+  <w:style w:type="character" w:styleId="842">
     <w:name w:val="Heading 6 Char"/>
-    <w:basedOn w:val="147"/>
-    <w:link w:val="143"/>
+    <w:basedOn w:val="836"/>
+    <w:link w:val="832"/>
     <w:uiPriority w:val="9"/>
     <w:pPr>
       <w:pBdr/>
@@ -30480,10 +31000,10 @@
       <w:color w:val="595959" w:themeColor="text1" w:themeTint="A6"/>
     </w:rPr>
   </w:style>
-  <w:style w:type="character" w:styleId="155">
+  <w:style w:type="character" w:styleId="843">
     <w:name w:val="Heading 7 Char"/>
-    <w:basedOn w:val="147"/>
-    <w:link w:val="144"/>
+    <w:basedOn w:val="836"/>
+    <w:link w:val="833"/>
     <w:uiPriority w:val="9"/>
     <w:pPr>
       <w:pBdr/>
@@ -30495,10 +31015,10 @@
       <w:color w:val="595959" w:themeColor="text1" w:themeTint="A6"/>
     </w:rPr>
   </w:style>
-  <w:style w:type="character" w:styleId="156">
+  <w:style w:type="character" w:styleId="844">
     <w:name w:val="Heading 8 Char"/>
-    <w:basedOn w:val="147"/>
-    <w:link w:val="145"/>
+    <w:basedOn w:val="836"/>
+    <w:link w:val="834"/>
     <w:uiPriority w:val="9"/>
     <w:pPr>
       <w:pBdr/>
@@ -30512,10 +31032,10 @@
       <w:color w:val="272727" w:themeColor="text1" w:themeTint="D8"/>
     </w:rPr>
   </w:style>
-  <w:style w:type="character" w:styleId="157">
+  <w:style w:type="character" w:styleId="845">
     <w:name w:val="Heading 9 Char"/>
-    <w:basedOn w:val="147"/>
-    <w:link w:val="146"/>
+    <w:basedOn w:val="836"/>
+    <w:link w:val="835"/>
     <w:uiPriority w:val="9"/>
     <w:pPr>
       <w:pBdr/>
@@ -30529,11 +31049,11 @@
       <w:color w:val="272727" w:themeColor="text1" w:themeTint="D8"/>
     </w:rPr>
   </w:style>
-  <w:style w:type="paragraph" w:styleId="158">
+  <w:style w:type="paragraph" w:styleId="846">
     <w:name w:val="Title"/>
-    <w:basedOn w:val="660"/>
-    <w:next w:val="660"/>
-    <w:link w:val="159"/>
+    <w:basedOn w:val="885"/>
+    <w:next w:val="885"/>
+    <w:link w:val="847"/>
     <w:uiPriority w:val="10"/>
     <w:qFormat/>
     <w:pPr>
@@ -30549,10 +31069,10 @@
       <w:szCs w:val="56"/>
     </w:rPr>
   </w:style>
-  <w:style w:type="character" w:styleId="159">
+  <w:style w:type="character" w:styleId="847">
     <w:name w:val="Title Char"/>
-    <w:basedOn w:val="147"/>
-    <w:link w:val="158"/>
+    <w:basedOn w:val="836"/>
+    <w:link w:val="846"/>
     <w:uiPriority w:val="10"/>
     <w:pPr>
       <w:pBdr/>
@@ -30566,11 +31086,11 @@
       <w:szCs w:val="56"/>
     </w:rPr>
   </w:style>
-  <w:style w:type="paragraph" w:styleId="160">
+  <w:style w:type="paragraph" w:styleId="848">
     <w:name w:val="Subtitle"/>
-    <w:basedOn w:val="660"/>
-    <w:next w:val="660"/>
-    <w:link w:val="161"/>
+    <w:basedOn w:val="885"/>
+    <w:next w:val="885"/>
+    <w:link w:val="849"/>
     <w:uiPriority w:val="11"/>
     <w:qFormat/>
     <w:pPr>
@@ -30588,10 +31108,10 @@
       <w:szCs w:val="28"/>
     </w:rPr>
   </w:style>
-  <w:style w:type="character" w:styleId="161">
+  <w:style w:type="character" w:styleId="849">
     <w:name w:val="Subtitle Char"/>
-    <w:basedOn w:val="147"/>
-    <w:link w:val="160"/>
+    <w:basedOn w:val="836"/>
+    <w:link w:val="848"/>
     <w:uiPriority w:val="11"/>
     <w:pPr>
       <w:pBdr/>
@@ -30605,11 +31125,11 @@
       <w:szCs w:val="28"/>
     </w:rPr>
   </w:style>
-  <w:style w:type="paragraph" w:styleId="162">
+  <w:style w:type="paragraph" w:styleId="850">
     <w:name w:val="Quote"/>
-    <w:basedOn w:val="660"/>
-    <w:next w:val="660"/>
-    <w:link w:val="163"/>
+    <w:basedOn w:val="885"/>
+    <w:next w:val="885"/>
+    <w:link w:val="851"/>
     <w:uiPriority w:val="29"/>
     <w:qFormat/>
     <w:pPr>
@@ -30624,10 +31144,10 @@
       <w:color w:val="404040" w:themeColor="text1" w:themeTint="BF"/>
     </w:rPr>
   </w:style>
-  <w:style w:type="character" w:styleId="163">
+  <w:style w:type="character" w:styleId="851">
     <w:name w:val="Quote Char"/>
-    <w:basedOn w:val="147"/>
-    <w:link w:val="162"/>
+    <w:basedOn w:val="836"/>
+    <w:link w:val="850"/>
     <w:uiPriority w:val="29"/>
     <w:pPr>
       <w:pBdr/>
@@ -30640,9 +31160,9 @@
       <w:color w:val="404040" w:themeColor="text1" w:themeTint="BF"/>
     </w:rPr>
   </w:style>
-  <w:style w:type="character" w:styleId="165">
+  <w:style w:type="character" w:styleId="852">
     <w:name w:val="Intense Emphasis"/>
-    <w:basedOn w:val="147"/>
+    <w:basedOn w:val="836"/>
     <w:uiPriority w:val="21"/>
     <w:qFormat/>
     <w:pPr>
@@ -30656,11 +31176,11 @@
       <w:color w:val="0f4761" w:themeColor="accent1" w:themeShade="BF"/>
     </w:rPr>
   </w:style>
-  <w:style w:type="paragraph" w:styleId="166">
+  <w:style w:type="paragraph" w:styleId="853">
     <w:name w:val="Intense Quote"/>
-    <w:basedOn w:val="660"/>
-    <w:next w:val="660"/>
-    <w:link w:val="167"/>
+    <w:basedOn w:val="885"/>
+    <w:next w:val="885"/>
+    <w:link w:val="854"/>
     <w:uiPriority w:val="30"/>
     <w:qFormat/>
     <w:pPr>
@@ -30678,10 +31198,10 @@
       <w:color w:val="0f4761" w:themeColor="accent1" w:themeShade="BF"/>
     </w:rPr>
   </w:style>
-  <w:style w:type="character" w:styleId="167">
+  <w:style w:type="character" w:styleId="854">
     <w:name w:val="Intense Quote Char"/>
-    <w:basedOn w:val="147"/>
-    <w:link w:val="166"/>
+    <w:basedOn w:val="836"/>
+    <w:link w:val="853"/>
     <w:uiPriority w:val="30"/>
     <w:pPr>
       <w:pBdr/>
@@ -30694,9 +31214,9 @@
       <w:color w:val="0f4761" w:themeColor="accent1" w:themeShade="BF"/>
     </w:rPr>
   </w:style>
-  <w:style w:type="character" w:styleId="168">
+  <w:style w:type="character" w:styleId="855">
     <w:name w:val="Intense Reference"/>
-    <w:basedOn w:val="147"/>
+    <w:basedOn w:val="836"/>
     <w:uiPriority w:val="32"/>
     <w:qFormat/>
     <w:pPr>
@@ -30712,9 +31232,9 @@
       <w:spacing w:val="5"/>
     </w:rPr>
   </w:style>
-  <w:style w:type="character" w:styleId="170">
+  <w:style w:type="character" w:styleId="856">
     <w:name w:val="Subtle Emphasis"/>
-    <w:basedOn w:val="147"/>
+    <w:basedOn w:val="836"/>
     <w:uiPriority w:val="19"/>
     <w:qFormat/>
     <w:pPr>
@@ -30728,9 +31248,9 @@
       <w:color w:val="404040" w:themeColor="text1" w:themeTint="BF"/>
     </w:rPr>
   </w:style>
-  <w:style w:type="character" w:styleId="171">
+  <w:style w:type="character" w:styleId="857">
     <w:name w:val="Emphasis"/>
-    <w:basedOn w:val="147"/>
+    <w:basedOn w:val="836"/>
     <w:uiPriority w:val="20"/>
     <w:qFormat/>
     <w:pPr>
@@ -30743,9 +31263,9 @@
       <w:iCs/>
     </w:rPr>
   </w:style>
-  <w:style w:type="character" w:styleId="172">
+  <w:style w:type="character" w:styleId="858">
     <w:name w:val="Strong"/>
-    <w:basedOn w:val="147"/>
+    <w:basedOn w:val="836"/>
     <w:uiPriority w:val="22"/>
     <w:qFormat/>
     <w:pPr>
@@ -30758,9 +31278,9 @@
       <w:bCs/>
     </w:rPr>
   </w:style>
-  <w:style w:type="character" w:styleId="173">
+  <w:style w:type="character" w:styleId="859">
     <w:name w:val="Subtle Reference"/>
-    <w:basedOn w:val="147"/>
+    <w:basedOn w:val="836"/>
     <w:uiPriority w:val="31"/>
     <w:qFormat/>
     <w:pPr>
@@ -30773,9 +31293,9 @@
       <w:color w:val="5a5a5a" w:themeColor="text1" w:themeTint="A5"/>
     </w:rPr>
   </w:style>
-  <w:style w:type="character" w:styleId="174">
+  <w:style w:type="character" w:styleId="860">
     <w:name w:val="Book Title"/>
-    <w:basedOn w:val="147"/>
+    <w:basedOn w:val="836"/>
     <w:uiPriority w:val="33"/>
     <w:qFormat/>
     <w:pPr>
@@ -30791,10 +31311,10 @@
       <w:spacing w:val="5"/>
     </w:rPr>
   </w:style>
-  <w:style w:type="paragraph" w:styleId="175">
+  <w:style w:type="paragraph" w:styleId="861">
     <w:name w:val="Header"/>
-    <w:basedOn w:val="660"/>
-    <w:link w:val="176"/>
+    <w:basedOn w:val="885"/>
+    <w:link w:val="862"/>
     <w:uiPriority w:val="99"/>
     <w:unhideWhenUsed/>
     <w:pPr>
@@ -30807,10 +31327,10 @@
       <w:ind/>
     </w:pPr>
   </w:style>
-  <w:style w:type="character" w:styleId="176">
+  <w:style w:type="character" w:styleId="862">
     <w:name w:val="Header Char"/>
-    <w:basedOn w:val="147"/>
-    <w:link w:val="175"/>
+    <w:basedOn w:val="836"/>
+    <w:link w:val="861"/>
     <w:uiPriority w:val="99"/>
     <w:pPr>
       <w:pBdr/>
@@ -30818,10 +31338,10 @@
       <w:ind/>
     </w:pPr>
   </w:style>
-  <w:style w:type="paragraph" w:styleId="177">
+  <w:style w:type="paragraph" w:styleId="863">
     <w:name w:val="Footer"/>
-    <w:basedOn w:val="660"/>
-    <w:link w:val="178"/>
+    <w:basedOn w:val="885"/>
+    <w:link w:val="864"/>
     <w:uiPriority w:val="99"/>
     <w:unhideWhenUsed/>
     <w:pPr>
@@ -30834,10 +31354,10 @@
       <w:ind/>
     </w:pPr>
   </w:style>
-  <w:style w:type="character" w:styleId="178">
+  <w:style w:type="character" w:styleId="864">
     <w:name w:val="Footer Char"/>
-    <w:basedOn w:val="147"/>
-    <w:link w:val="177"/>
+    <w:basedOn w:val="836"/>
+    <w:link w:val="863"/>
     <w:uiPriority w:val="99"/>
     <w:pPr>
       <w:pBdr/>
@@ -30845,10 +31365,10 @@
       <w:ind/>
     </w:pPr>
   </w:style>
-  <w:style w:type="paragraph" w:styleId="179">
+  <w:style w:type="paragraph" w:styleId="865">
     <w:name w:val="Caption"/>
-    <w:basedOn w:val="660"/>
-    <w:next w:val="660"/>
+    <w:basedOn w:val="885"/>
+    <w:next w:val="885"/>
     <w:uiPriority w:val="35"/>
     <w:unhideWhenUsed/>
     <w:qFormat/>
@@ -30865,10 +31385,10 @@
       <w:szCs w:val="18"/>
     </w:rPr>
   </w:style>
-  <w:style w:type="paragraph" w:styleId="180">
+  <w:style w:type="paragraph" w:styleId="866">
     <w:name w:val="footnote text"/>
-    <w:basedOn w:val="660"/>
-    <w:link w:val="181"/>
+    <w:basedOn w:val="885"/>
+    <w:link w:val="867"/>
     <w:uiPriority w:val="99"/>
     <w:semiHidden/>
     <w:unhideWhenUsed/>
@@ -30882,10 +31402,10 @@
       <w:szCs w:val="20"/>
     </w:rPr>
   </w:style>
-  <w:style w:type="character" w:styleId="181">
+  <w:style w:type="character" w:styleId="867">
     <w:name w:val="Footnote Text Char"/>
-    <w:basedOn w:val="147"/>
-    <w:link w:val="180"/>
+    <w:basedOn w:val="836"/>
+    <w:link w:val="866"/>
     <w:uiPriority w:val="99"/>
     <w:semiHidden/>
     <w:pPr>
@@ -30898,9 +31418,9 @@
       <w:szCs w:val="20"/>
     </w:rPr>
   </w:style>
-  <w:style w:type="character" w:styleId="182">
+  <w:style w:type="character" w:styleId="868">
     <w:name w:val="footnote reference"/>
-    <w:basedOn w:val="147"/>
+    <w:basedOn w:val="836"/>
     <w:uiPriority w:val="99"/>
     <w:semiHidden/>
     <w:unhideWhenUsed/>
@@ -30913,10 +31433,10 @@
       <w:vertAlign w:val="superscript"/>
     </w:rPr>
   </w:style>
-  <w:style w:type="paragraph" w:styleId="183">
+  <w:style w:type="paragraph" w:styleId="869">
     <w:name w:val="endnote text"/>
-    <w:basedOn w:val="660"/>
-    <w:link w:val="184"/>
+    <w:basedOn w:val="885"/>
+    <w:link w:val="870"/>
     <w:uiPriority w:val="99"/>
     <w:semiHidden/>
     <w:unhideWhenUsed/>
@@ -30930,10 +31450,10 @@
       <w:szCs w:val="20"/>
     </w:rPr>
   </w:style>
-  <w:style w:type="character" w:styleId="184">
+  <w:style w:type="character" w:styleId="870">
     <w:name w:val="Endnote Text Char"/>
-    <w:basedOn w:val="147"/>
-    <w:link w:val="183"/>
+    <w:basedOn w:val="836"/>
+    <w:link w:val="869"/>
     <w:uiPriority w:val="99"/>
     <w:semiHidden/>
     <w:pPr>
@@ -30946,9 +31466,9 @@
       <w:szCs w:val="20"/>
     </w:rPr>
   </w:style>
-  <w:style w:type="character" w:styleId="185">
+  <w:style w:type="character" w:styleId="871">
     <w:name w:val="endnote reference"/>
-    <w:basedOn w:val="147"/>
+    <w:basedOn w:val="836"/>
     <w:uiPriority w:val="99"/>
     <w:semiHidden/>
     <w:unhideWhenUsed/>
@@ -30961,9 +31481,9 @@
       <w:vertAlign w:val="superscript"/>
     </w:rPr>
   </w:style>
-  <w:style w:type="character" w:styleId="186">
+  <w:style w:type="character" w:styleId="872">
     <w:name w:val="Hyperlink"/>
-    <w:basedOn w:val="147"/>
+    <w:basedOn w:val="836"/>
     <w:uiPriority w:val="99"/>
     <w:unhideWhenUsed/>
     <w:pPr>
@@ -30976,9 +31496,9 @@
       <w:u w:val="single"/>
     </w:rPr>
   </w:style>
-  <w:style w:type="character" w:styleId="187">
+  <w:style w:type="character" w:styleId="873">
     <w:name w:val="FollowedHyperlink"/>
-    <w:basedOn w:val="147"/>
+    <w:basedOn w:val="836"/>
     <w:uiPriority w:val="99"/>
     <w:semiHidden/>
     <w:unhideWhenUsed/>
@@ -30992,10 +31512,10 @@
       <w:u w:val="single"/>
     </w:rPr>
   </w:style>
-  <w:style w:type="paragraph" w:styleId="188">
+  <w:style w:type="paragraph" w:styleId="874">
     <w:name w:val="toc 1"/>
-    <w:basedOn w:val="660"/>
-    <w:next w:val="660"/>
+    <w:basedOn w:val="885"/>
+    <w:next w:val="885"/>
     <w:uiPriority w:val="39"/>
     <w:unhideWhenUsed/>
     <w:pPr>
@@ -31004,10 +31524,10 @@
       <w:ind/>
     </w:pPr>
   </w:style>
-  <w:style w:type="paragraph" w:styleId="189">
+  <w:style w:type="paragraph" w:styleId="875">
     <w:name w:val="toc 2"/>
-    <w:basedOn w:val="660"/>
-    <w:next w:val="660"/>
+    <w:basedOn w:val="885"/>
+    <w:next w:val="885"/>
     <w:uiPriority w:val="39"/>
     <w:unhideWhenUsed/>
     <w:pPr>
@@ -31016,10 +31536,10 @@
       <w:ind w:left="220"/>
     </w:pPr>
   </w:style>
-  <w:style w:type="paragraph" w:styleId="190">
+  <w:style w:type="paragraph" w:styleId="876">
     <w:name w:val="toc 3"/>
-    <w:basedOn w:val="660"/>
-    <w:next w:val="660"/>
+    <w:basedOn w:val="885"/>
+    <w:next w:val="885"/>
     <w:uiPriority w:val="39"/>
     <w:unhideWhenUsed/>
     <w:pPr>
@@ -31028,10 +31548,10 @@
       <w:ind w:left="440"/>
     </w:pPr>
   </w:style>
-  <w:style w:type="paragraph" w:styleId="191">
+  <w:style w:type="paragraph" w:styleId="877">
     <w:name w:val="toc 4"/>
-    <w:basedOn w:val="660"/>
-    <w:next w:val="660"/>
+    <w:basedOn w:val="885"/>
+    <w:next w:val="885"/>
     <w:uiPriority w:val="39"/>
     <w:unhideWhenUsed/>
     <w:pPr>
@@ -31040,10 +31560,10 @@
       <w:ind w:left="660"/>
     </w:pPr>
   </w:style>
-  <w:style w:type="paragraph" w:styleId="192">
+  <w:style w:type="paragraph" w:styleId="878">
     <w:name w:val="toc 5"/>
-    <w:basedOn w:val="660"/>
-    <w:next w:val="660"/>
+    <w:basedOn w:val="885"/>
+    <w:next w:val="885"/>
     <w:uiPriority w:val="39"/>
     <w:unhideWhenUsed/>
     <w:pPr>
@@ -31052,10 +31572,10 @@
       <w:ind w:left="880"/>
     </w:pPr>
   </w:style>
-  <w:style w:type="paragraph" w:styleId="193">
+  <w:style w:type="paragraph" w:styleId="879">
     <w:name w:val="toc 6"/>
-    <w:basedOn w:val="660"/>
-    <w:next w:val="660"/>
+    <w:basedOn w:val="885"/>
+    <w:next w:val="885"/>
     <w:uiPriority w:val="39"/>
     <w:unhideWhenUsed/>
     <w:pPr>
@@ -31064,10 +31584,10 @@
       <w:ind w:left="1100"/>
     </w:pPr>
   </w:style>
-  <w:style w:type="paragraph" w:styleId="194">
+  <w:style w:type="paragraph" w:styleId="880">
     <w:name w:val="toc 7"/>
-    <w:basedOn w:val="660"/>
-    <w:next w:val="660"/>
+    <w:basedOn w:val="885"/>
+    <w:next w:val="885"/>
     <w:uiPriority w:val="39"/>
     <w:unhideWhenUsed/>
     <w:pPr>
@@ -31076,10 +31596,10 @@
       <w:ind w:left="1320"/>
     </w:pPr>
   </w:style>
-  <w:style w:type="paragraph" w:styleId="195">
+  <w:style w:type="paragraph" w:styleId="881">
     <w:name w:val="toc 8"/>
-    <w:basedOn w:val="660"/>
-    <w:next w:val="660"/>
+    <w:basedOn w:val="885"/>
+    <w:next w:val="885"/>
     <w:uiPriority w:val="39"/>
     <w:unhideWhenUsed/>
     <w:pPr>
@@ -31088,10 +31608,10 @@
       <w:ind w:left="1540"/>
     </w:pPr>
   </w:style>
-  <w:style w:type="paragraph" w:styleId="196">
+  <w:style w:type="paragraph" w:styleId="882">
     <w:name w:val="toc 9"/>
-    <w:basedOn w:val="660"/>
-    <w:next w:val="660"/>
+    <w:basedOn w:val="885"/>
+    <w:next w:val="885"/>
     <w:uiPriority w:val="39"/>
     <w:unhideWhenUsed/>
     <w:pPr>
@@ -31100,7 +31620,7 @@
       <w:ind w:left="1760"/>
     </w:pPr>
   </w:style>
-  <w:style w:type="paragraph" w:styleId="206">
+  <w:style w:type="paragraph" w:styleId="883">
     <w:name w:val="TOC Heading"/>
     <w:uiPriority w:val="39"/>
     <w:unhideWhenUsed/>
@@ -31110,10 +31630,10 @@
       <w:ind/>
     </w:pPr>
   </w:style>
-  <w:style w:type="paragraph" w:styleId="207">
+  <w:style w:type="paragraph" w:styleId="884">
     <w:name w:val="table of figures"/>
-    <w:basedOn w:val="660"/>
-    <w:next w:val="660"/>
+    <w:basedOn w:val="885"/>
+    <w:next w:val="885"/>
     <w:uiPriority w:val="99"/>
     <w:unhideWhenUsed/>
     <w:pPr>
@@ -31122,7 +31642,7 @@
       <w:ind/>
     </w:pPr>
   </w:style>
-  <w:style w:type="paragraph" w:styleId="660" w:default="1">
+  <w:style w:type="paragraph" w:styleId="885" w:default="1">
     <w:name w:val="Normal"/>
     <w:qFormat/>
     <w:pPr>
@@ -31131,7 +31651,7 @@
       <w:ind/>
     </w:pPr>
   </w:style>
-  <w:style w:type="table" w:styleId="661" w:default="1">
+  <w:style w:type="table" w:styleId="886" w:default="1">
     <w:name w:val="Normal Table"/>
     <w:uiPriority w:val="99"/>
     <w:semiHidden/>
@@ -31324,7 +31844,7 @@
       </w:tcPr>
     </w:tblStylePr>
   </w:style>
-  <w:style w:type="numbering" w:styleId="662" w:default="1">
+  <w:style w:type="numbering" w:styleId="887" w:default="1">
     <w:name w:val="No List"/>
     <w:uiPriority w:val="99"/>
     <w:semiHidden/>
@@ -31335,9 +31855,9 @@
       <w:ind/>
     </w:pPr>
   </w:style>
-  <w:style w:type="paragraph" w:styleId="663">
+  <w:style w:type="paragraph" w:styleId="888">
     <w:name w:val="No Spacing"/>
-    <w:basedOn w:val="660"/>
+    <w:basedOn w:val="885"/>
     <w:uiPriority w:val="1"/>
     <w:qFormat/>
     <w:pPr>
@@ -31346,9 +31866,9 @@
       <w:ind/>
     </w:pPr>
   </w:style>
-  <w:style w:type="paragraph" w:styleId="664">
+  <w:style w:type="paragraph" w:styleId="889">
     <w:name w:val="List Paragraph"/>
-    <w:basedOn w:val="660"/>
+    <w:basedOn w:val="885"/>
     <w:uiPriority w:val="34"/>
     <w:qFormat/>
     <w:pPr>

</xml_diff>